<commit_message>
Add solution of ex_3 of hw_4.
</commit_message>
<xml_diff>
--- a/hw_4/DD2360HT22_HW4_Kaschner_Franz.docx
+++ b/hw_4/DD2360HT22_HW4_Kaschner_Franz.docx
@@ -128,27 +128,7 @@
           <w:szCs w:val="22"/>
           <w:lang w:val="en-US"/>
         </w:rPr>
-        <w:t xml:space="preserve">Link to </w:t>
-      </w:r>
-      <w:proofErr w:type="spellStart"/>
-      <w:r>
-        <w:rPr>
-          <w:rFonts w:ascii="Arial" w:hAnsi="Arial" w:cs="Arial"/>
-          <w:sz w:val="22"/>
-          <w:szCs w:val="22"/>
-          <w:lang w:val="en-US"/>
-        </w:rPr>
-        <w:t>Github</w:t>
-      </w:r>
-      <w:proofErr w:type="spellEnd"/>
-      <w:r>
-        <w:rPr>
-          <w:rFonts w:ascii="Arial" w:hAnsi="Arial" w:cs="Arial"/>
-          <w:sz w:val="22"/>
-          <w:szCs w:val="22"/>
-          <w:lang w:val="en-US"/>
-        </w:rPr>
-        <w:t xml:space="preserve"> repository: </w:t>
+        <w:t xml:space="preserve">Link to Github repository: </w:t>
       </w:r>
       <w:hyperlink r:id="rId7" w:history="1">
         <w:r>
@@ -526,20 +506,8 @@
               <w:rFonts w:ascii="Cambria Math" w:eastAsiaTheme="minorEastAsia" w:hAnsi="Cambria Math" w:cs="Arial"/>
               <w:lang w:val="en-GB"/>
             </w:rPr>
-            <m:t>w</m:t>
+            <m:t>warps_per_block</m:t>
           </m:r>
-          <w:proofErr w:type="spellStart"/>
-          <m:r>
-            <m:rPr>
-              <m:nor/>
-            </m:rPr>
-            <w:rPr>
-              <w:rFonts w:ascii="Cambria Math" w:eastAsiaTheme="minorEastAsia" w:hAnsi="Cambria Math" w:cs="Arial"/>
-              <w:lang w:val="en-GB"/>
-            </w:rPr>
-            <m:t>arps_per_block</m:t>
-          </m:r>
-          <w:proofErr w:type="spellEnd"/>
           <m:r>
             <w:rPr>
               <w:rFonts w:ascii="Cambria Math" w:eastAsiaTheme="minorEastAsia" w:hAnsi="Cambria Math" w:cs="Arial"/>
@@ -599,7 +567,6 @@
                   </m:ctrlPr>
                 </m:fPr>
                 <m:num>
-                  <w:proofErr w:type="spellStart"/>
                   <m:r>
                     <m:rPr>
                       <m:nor/>
@@ -610,10 +577,8 @@
                     </w:rPr>
                     <m:t>threads_per_block</m:t>
                   </m:r>
-                  <w:proofErr w:type="spellEnd"/>
                 </m:num>
                 <m:den>
-                  <w:proofErr w:type="spellStart"/>
                   <m:r>
                     <m:rPr>
                       <m:nor/>
@@ -624,7 +589,6 @@
                     </w:rPr>
                     <m:t>warp_size</m:t>
                   </m:r>
-                  <w:proofErr w:type="spellEnd"/>
                 </m:den>
               </m:f>
             </m:e>
@@ -815,7 +779,6 @@
         </w:rPr>
         <w:t xml:space="preserve">Threads are numbered in order within blocks so that </w:t>
       </w:r>
-      <w:proofErr w:type="spellStart"/>
       <w:r>
         <w:rPr>
           <w:rStyle w:val="HTMLCode"/>
@@ -823,7 +786,6 @@
         </w:rPr>
         <w:t>threadIdx.x</w:t>
       </w:r>
-      <w:proofErr w:type="spellEnd"/>
       <w:r>
         <w:rPr>
           <w:rFonts w:ascii="Arial" w:hAnsi="Arial" w:cs="Arial"/>
@@ -842,7 +804,6 @@
         </w:rPr>
         <w:t xml:space="preserve">n </w:t>
       </w:r>
-      <w:proofErr w:type="spellStart"/>
       <w:r>
         <w:rPr>
           <w:rStyle w:val="HTMLCode"/>
@@ -850,7 +811,6 @@
         </w:rPr>
         <w:t>threadIdx.y</w:t>
       </w:r>
-      <w:proofErr w:type="spellEnd"/>
       <w:r>
         <w:rPr>
           <w:rFonts w:ascii="Arial" w:hAnsi="Arial" w:cs="Arial"/>
@@ -869,7 +829,6 @@
         </w:rPr>
         <w:t xml:space="preserve">d </w:t>
       </w:r>
-      <w:proofErr w:type="spellStart"/>
       <w:r>
         <w:rPr>
           <w:rStyle w:val="HTMLCode"/>
@@ -877,7 +836,6 @@
         </w:rPr>
         <w:t>threadIdx.z</w:t>
       </w:r>
-      <w:proofErr w:type="spellEnd"/>
       <w:r>
         <w:rPr>
           <w:rFonts w:ascii="Arial" w:hAnsi="Arial" w:cs="Arial"/>
@@ -2299,23 +2257,7 @@
           <w:sz w:val="22"/>
           <w:szCs w:val="22"/>
         </w:rPr>
-        <w:t xml:space="preserve">I use </w:t>
-      </w:r>
-      <w:proofErr w:type="spellStart"/>
-      <w:r>
-        <w:rPr>
-          <w:sz w:val="22"/>
-          <w:szCs w:val="22"/>
-        </w:rPr>
-        <w:t>nvprof</w:t>
-      </w:r>
-      <w:proofErr w:type="spellEnd"/>
-      <w:r>
-        <w:rPr>
-          <w:sz w:val="22"/>
-          <w:szCs w:val="22"/>
-        </w:rPr>
-        <w:t xml:space="preserve"> for measuring the times as it is simpler and more accurate (</w:t>
+        <w:t>I use nvprof for measuring the times as it is simpler and more accurate (</w:t>
       </w:r>
       <w:hyperlink r:id="rId12" w:history="1">
         <w:r>
@@ -2361,37 +2303,12 @@
         </w:rPr>
         <w:t xml:space="preserve">Used segment size: </w:t>
       </w:r>
-      <w:proofErr w:type="spellStart"/>
       <w:r>
         <w:rPr>
           <w:rFonts w:ascii="Courier New" w:eastAsia="Times New Roman" w:hAnsi="Courier New" w:cs="Courier New"/>
           <w:lang w:val="en-GB" w:eastAsia="en-GB"/>
         </w:rPr>
-        <w:t>S_seg</w:t>
-      </w:r>
-      <w:proofErr w:type="spellEnd"/>
-      <w:r>
-        <w:rPr>
-          <w:rFonts w:ascii="Courier New" w:eastAsia="Times New Roman" w:hAnsi="Courier New" w:cs="Courier New"/>
-          <w:lang w:val="en-GB" w:eastAsia="en-GB"/>
-        </w:rPr>
-        <w:t xml:space="preserve"> = </w:t>
-      </w:r>
-      <w:proofErr w:type="spellStart"/>
-      <w:r>
-        <w:rPr>
-          <w:rFonts w:ascii="Courier New" w:eastAsia="Times New Roman" w:hAnsi="Courier New" w:cs="Courier New"/>
-          <w:lang w:val="en-GB" w:eastAsia="en-GB"/>
-        </w:rPr>
-        <w:t>inputLength</w:t>
-      </w:r>
-      <w:proofErr w:type="spellEnd"/>
-      <w:r>
-        <w:rPr>
-          <w:rFonts w:ascii="Courier New" w:eastAsia="Times New Roman" w:hAnsi="Courier New" w:cs="Courier New"/>
-          <w:lang w:val="en-GB" w:eastAsia="en-GB"/>
-        </w:rPr>
-        <w:t xml:space="preserve"> / NUMSTREAMS</w:t>
+        <w:t>S_seg = inputLength / NUMSTREAMS</w:t>
       </w:r>
     </w:p>
     <w:p>
@@ -2413,19 +2330,11 @@
       <w:r>
         <w:t xml:space="preserve"> </w:t>
       </w:r>
-      <w:proofErr w:type="spellStart"/>
       <w:r>
         <w:rPr>
           <w:rFonts w:ascii="Courier New" w:hAnsi="Courier New" w:cs="Courier New"/>
         </w:rPr>
-        <w:t>nvprof</w:t>
-      </w:r>
-      <w:proofErr w:type="spellEnd"/>
-      <w:r>
-        <w:rPr>
-          <w:rFonts w:ascii="Courier New" w:hAnsi="Courier New" w:cs="Courier New"/>
-        </w:rPr>
-        <w:t xml:space="preserve"> ./lab4_ex2 &lt;vector-length&gt;</w:t>
+        <w:t>nvprof ./lab4_ex2 &lt;vector-length&gt;</w:t>
       </w:r>
     </w:p>
     <w:p>
@@ -2670,67 +2579,7 @@
           <w:bCs/>
           <w:lang w:val="en-GB" w:eastAsia="en-GB"/>
         </w:rPr>
-        <w:t xml:space="preserve">Use </w:t>
-      </w:r>
-      <w:proofErr w:type="spellStart"/>
-      <w:r>
-        <w:rPr>
-          <w:rFonts w:ascii="Arial" w:eastAsia="Times New Roman" w:hAnsi="Arial" w:cs="Arial"/>
-          <w:b/>
-          <w:bCs/>
-          <w:lang w:val="en-GB" w:eastAsia="en-GB"/>
-        </w:rPr>
-        <w:t>nvprof</w:t>
-      </w:r>
-      <w:proofErr w:type="spellEnd"/>
-      <w:r>
-        <w:rPr>
-          <w:rFonts w:ascii="Arial" w:eastAsia="Times New Roman" w:hAnsi="Arial" w:cs="Arial"/>
-          <w:b/>
-          <w:bCs/>
-          <w:lang w:val="en-GB" w:eastAsia="en-GB"/>
-        </w:rPr>
-        <w:t xml:space="preserve"> to collect traces and the NVIDIA Visual Profiler (</w:t>
-      </w:r>
-      <w:proofErr w:type="spellStart"/>
-      <w:r>
-        <w:rPr>
-          <w:rFonts w:ascii="Arial" w:eastAsia="Times New Roman" w:hAnsi="Arial" w:cs="Arial"/>
-          <w:b/>
-          <w:bCs/>
-          <w:lang w:val="en-GB" w:eastAsia="en-GB"/>
-        </w:rPr>
-        <w:t>nvvp</w:t>
-      </w:r>
-      <w:proofErr w:type="spellEnd"/>
-      <w:r>
-        <w:rPr>
-          <w:rFonts w:ascii="Arial" w:eastAsia="Times New Roman" w:hAnsi="Arial" w:cs="Arial"/>
-          <w:b/>
-          <w:bCs/>
-          <w:lang w:val="en-GB" w:eastAsia="en-GB"/>
-        </w:rPr>
-        <w:t xml:space="preserve">) to visualize the overlap of communication and computation. To use </w:t>
-      </w:r>
-      <w:proofErr w:type="spellStart"/>
-      <w:r>
-        <w:rPr>
-          <w:rFonts w:ascii="Arial" w:eastAsia="Times New Roman" w:hAnsi="Arial" w:cs="Arial"/>
-          <w:b/>
-          <w:bCs/>
-          <w:lang w:val="en-GB" w:eastAsia="en-GB"/>
-        </w:rPr>
-        <w:t>nvvp</w:t>
-      </w:r>
-      <w:proofErr w:type="spellEnd"/>
-      <w:r>
-        <w:rPr>
-          <w:rFonts w:ascii="Arial" w:eastAsia="Times New Roman" w:hAnsi="Arial" w:cs="Arial"/>
-          <w:b/>
-          <w:bCs/>
-          <w:lang w:val="en-GB" w:eastAsia="en-GB"/>
-        </w:rPr>
-        <w:t xml:space="preserve">, you can check </w:t>
+        <w:t xml:space="preserve">Use nvprof to collect traces and the NVIDIA Visual Profiler (nvvp) to visualize the overlap of communication and computation. To use nvvp, you can check </w:t>
       </w:r>
       <w:hyperlink r:id="rId15" w:history="1">
         <w:r>
@@ -2742,31 +2591,7 @@
             <w:u w:val="single"/>
             <w:lang w:val="en-GB" w:eastAsia="en-GB"/>
           </w:rPr>
-          <w:t xml:space="preserve">Tutorial: NVVP - Visualize </w:t>
-        </w:r>
-        <w:proofErr w:type="spellStart"/>
-        <w:r>
-          <w:rPr>
-            <w:rFonts w:ascii="Arial" w:eastAsia="Times New Roman" w:hAnsi="Arial" w:cs="Arial"/>
-            <w:b/>
-            <w:bCs/>
-            <w:color w:val="0000FF"/>
-            <w:u w:val="single"/>
-            <w:lang w:val="en-GB" w:eastAsia="en-GB"/>
-          </w:rPr>
-          <w:t>nvprof</w:t>
-        </w:r>
-        <w:proofErr w:type="spellEnd"/>
-        <w:r>
-          <w:rPr>
-            <w:rFonts w:ascii="Arial" w:eastAsia="Times New Roman" w:hAnsi="Arial" w:cs="Arial"/>
-            <w:b/>
-            <w:bCs/>
-            <w:color w:val="0000FF"/>
-            <w:u w:val="single"/>
-            <w:lang w:val="en-GB" w:eastAsia="en-GB"/>
-          </w:rPr>
-          <w:t xml:space="preserve"> Traces</w:t>
+          <w:t>Tutorial: NVVP - Visualize nvprof Traces</w:t>
         </w:r>
       </w:hyperlink>
       <w:r>
@@ -2803,37 +2628,65 @@
         </w:rPr>
         <w:t xml:space="preserve">Used segment size: </w:t>
       </w:r>
-      <w:proofErr w:type="spellStart"/>
       <w:r>
         <w:rPr>
           <w:rFonts w:ascii="Courier New" w:eastAsia="Times New Roman" w:hAnsi="Courier New" w:cs="Courier New"/>
           <w:lang w:val="en-GB" w:eastAsia="en-GB"/>
         </w:rPr>
-        <w:t>S_seg</w:t>
-      </w:r>
-      <w:proofErr w:type="spellEnd"/>
+        <w:t>S_seg = inputLength / NUMSTREAMS</w:t>
+      </w:r>
+    </w:p>
+    <w:p>
+      <w:pPr>
+        <w:spacing w:after="0" w:line="240" w:lineRule="auto"/>
+        <w:rPr>
+          <w:rFonts w:ascii="Arial" w:eastAsia="Times New Roman" w:hAnsi="Arial" w:cs="Arial"/>
+          <w:lang w:val="en-GB" w:eastAsia="en-GB"/>
+        </w:rPr>
+      </w:pPr>
+      <w:r>
+        <w:rPr>
+          <w:rFonts w:ascii="Arial" w:eastAsia="Times New Roman" w:hAnsi="Arial" w:cs="Arial"/>
+          <w:lang w:val="en-GB" w:eastAsia="en-GB"/>
+        </w:rPr>
+        <w:t xml:space="preserve">Used vector length: </w:t>
+      </w:r>
+      <w:r>
+        <w:rPr>
+          <w:rFonts w:ascii="Arial" w:eastAsia="Times New Roman" w:hAnsi="Arial" w:cs="Arial"/>
+          <w:lang w:val="en-GB" w:eastAsia="en-GB"/>
+        </w:rPr>
+        <w:t>8388608</w:t>
+      </w:r>
+    </w:p>
+    <w:p>
+      <w:pPr>
+        <w:spacing w:after="0" w:line="240" w:lineRule="auto"/>
+        <w:rPr>
+          <w:rFonts w:ascii="Arial" w:eastAsia="Times New Roman" w:hAnsi="Arial" w:cs="Arial"/>
+          <w:lang w:val="en-GB" w:eastAsia="en-GB"/>
+        </w:rPr>
+      </w:pPr>
+      <w:r>
+        <w:rPr>
+          <w:rFonts w:ascii="Arial" w:eastAsia="Times New Roman" w:hAnsi="Arial" w:cs="Arial"/>
+          <w:lang w:val="en-GB" w:eastAsia="en-GB"/>
+        </w:rPr>
+        <w:t>Command:</w:t>
+      </w:r>
       <w:r>
         <w:rPr>
           <w:rFonts w:ascii="Courier New" w:eastAsia="Times New Roman" w:hAnsi="Courier New" w:cs="Courier New"/>
           <w:lang w:val="en-GB" w:eastAsia="en-GB"/>
         </w:rPr>
-        <w:t xml:space="preserve"> = </w:t>
-      </w:r>
-      <w:proofErr w:type="spellStart"/>
+        <w:t xml:space="preserve"> </w:t>
+      </w:r>
       <w:r>
         <w:rPr>
           <w:rFonts w:ascii="Courier New" w:eastAsia="Times New Roman" w:hAnsi="Courier New" w:cs="Courier New"/>
           <w:lang w:val="en-GB" w:eastAsia="en-GB"/>
         </w:rPr>
-        <w:t>inputLength</w:t>
-      </w:r>
-      <w:proofErr w:type="spellEnd"/>
-      <w:r>
-        <w:rPr>
-          <w:rFonts w:ascii="Courier New" w:eastAsia="Times New Roman" w:hAnsi="Courier New" w:cs="Courier New"/>
-          <w:lang w:val="en-GB" w:eastAsia="en-GB"/>
-        </w:rPr>
-        <w:t xml:space="preserve"> / NUMSTREAMS</w:t>
+        <w:t>nvprof --output-profile hw4_ex2_profile_8388608.nvprof -f ./lab4_ex2 8388608</w:t>
       </w:r>
     </w:p>
     <w:p>
@@ -2844,41 +2697,6 @@
           <w:lang w:val="en-GB" w:eastAsia="en-GB"/>
         </w:rPr>
       </w:pPr>
-      <w:r>
-        <w:rPr>
-          <w:rFonts w:ascii="Arial" w:eastAsia="Times New Roman" w:hAnsi="Arial" w:cs="Arial"/>
-          <w:lang w:val="en-GB" w:eastAsia="en-GB"/>
-        </w:rPr>
-        <w:t xml:space="preserve">Used </w:t>
-      </w:r>
-      <w:r>
-        <w:rPr>
-          <w:rFonts w:ascii="Arial" w:eastAsia="Times New Roman" w:hAnsi="Arial" w:cs="Arial"/>
-          <w:lang w:val="en-GB" w:eastAsia="en-GB"/>
-        </w:rPr>
-        <w:t>vector length</w:t>
-      </w:r>
-      <w:r>
-        <w:rPr>
-          <w:rFonts w:ascii="Arial" w:eastAsia="Times New Roman" w:hAnsi="Arial" w:cs="Arial"/>
-          <w:lang w:val="en-GB" w:eastAsia="en-GB"/>
-        </w:rPr>
-        <w:t>:</w:t>
-      </w:r>
-      <w:r>
-        <w:rPr>
-          <w:rFonts w:ascii="Arial" w:eastAsia="Times New Roman" w:hAnsi="Arial" w:cs="Arial"/>
-          <w:lang w:val="en-GB" w:eastAsia="en-GB"/>
-        </w:rPr>
-        <w:t xml:space="preserve"> </w:t>
-      </w:r>
-      <w:r>
-        <w:rPr>
-          <w:rFonts w:ascii="Arial" w:eastAsia="Times New Roman" w:hAnsi="Arial" w:cs="Arial"/>
-          <w:lang w:val="en-GB" w:eastAsia="en-GB"/>
-        </w:rPr>
-        <w:t>8388608</w:t>
-      </w:r>
     </w:p>
     <w:p>
       <w:pPr>
@@ -2891,54 +2709,7 @@
       <w:r>
         <w:rPr>
           <w:rFonts w:ascii="Arial" w:eastAsia="Times New Roman" w:hAnsi="Arial" w:cs="Arial"/>
-          <w:lang w:val="en-GB" w:eastAsia="en-GB"/>
-        </w:rPr>
-        <w:t>Command:</w:t>
-      </w:r>
-      <w:r>
-        <w:rPr>
-          <w:rFonts w:ascii="Courier New" w:eastAsia="Times New Roman" w:hAnsi="Courier New" w:cs="Courier New"/>
-          <w:lang w:val="en-GB" w:eastAsia="en-GB"/>
-        </w:rPr>
-        <w:t xml:space="preserve"> </w:t>
-      </w:r>
-      <w:proofErr w:type="spellStart"/>
-      <w:r>
-        <w:rPr>
-          <w:rFonts w:ascii="Courier New" w:eastAsia="Times New Roman" w:hAnsi="Courier New" w:cs="Courier New"/>
-          <w:lang w:val="en-GB" w:eastAsia="en-GB"/>
-        </w:rPr>
-        <w:t>nvprof</w:t>
-      </w:r>
-      <w:proofErr w:type="spellEnd"/>
-      <w:r>
-        <w:rPr>
-          <w:rFonts w:ascii="Courier New" w:eastAsia="Times New Roman" w:hAnsi="Courier New" w:cs="Courier New"/>
-          <w:lang w:val="en-GB" w:eastAsia="en-GB"/>
-        </w:rPr>
-        <w:t xml:space="preserve"> --output-profile hw4_ex2_profile_8388608.nvprof -f ./lab4_ex2 8388608</w:t>
-      </w:r>
-    </w:p>
-    <w:p>
-      <w:pPr>
-        <w:spacing w:after="0" w:line="240" w:lineRule="auto"/>
-        <w:rPr>
-          <w:rFonts w:ascii="Arial" w:eastAsia="Times New Roman" w:hAnsi="Arial" w:cs="Arial"/>
-          <w:lang w:val="en-GB" w:eastAsia="en-GB"/>
-        </w:rPr>
-      </w:pPr>
-    </w:p>
-    <w:p>
-      <w:pPr>
-        <w:spacing w:after="0" w:line="240" w:lineRule="auto"/>
-        <w:rPr>
-          <w:rFonts w:ascii="Arial" w:eastAsia="Times New Roman" w:hAnsi="Arial" w:cs="Arial"/>
-          <w:lang w:val="en-GB" w:eastAsia="en-GB"/>
-        </w:rPr>
-      </w:pPr>
-      <w:r>
-        <w:rPr>
-          <w:rFonts w:ascii="Arial" w:eastAsia="Times New Roman" w:hAnsi="Arial" w:cs="Arial"/>
+          <w:noProof/>
           <w:lang w:val="en-GB" w:eastAsia="en-GB"/>
         </w:rPr>
         <w:drawing>
@@ -3028,6 +2799,7 @@
       <w:r>
         <w:rPr>
           <w:rFonts w:ascii="Arial" w:eastAsia="Times New Roman" w:hAnsi="Arial" w:cs="Arial"/>
+          <w:noProof/>
           <w:lang w:val="en-GB" w:eastAsia="en-GB"/>
         </w:rPr>
         <w:drawing>
@@ -3110,6 +2882,7 @@
       <w:r>
         <w:rPr>
           <w:rFonts w:ascii="Arial" w:eastAsia="Times New Roman" w:hAnsi="Arial" w:cs="Arial"/>
+          <w:noProof/>
           <w:lang w:val="en-GB" w:eastAsia="en-GB"/>
         </w:rPr>
         <w:drawing>
@@ -3253,21 +3026,12 @@
         </w:rPr>
         <w:t xml:space="preserve"> </w:t>
       </w:r>
-      <w:proofErr w:type="spellStart"/>
       <w:r>
         <w:rPr>
           <w:rFonts w:ascii="Courier New" w:eastAsia="Times New Roman" w:hAnsi="Courier New" w:cs="Courier New"/>
           <w:lang w:val="en-GB" w:eastAsia="en-GB"/>
         </w:rPr>
-        <w:t>nvprof</w:t>
-      </w:r>
-      <w:proofErr w:type="spellEnd"/>
-      <w:r>
-        <w:rPr>
-          <w:rFonts w:ascii="Courier New" w:eastAsia="Times New Roman" w:hAnsi="Courier New" w:cs="Courier New"/>
-          <w:lang w:val="en-GB" w:eastAsia="en-GB"/>
-        </w:rPr>
-        <w:t xml:space="preserve"> --output-profile hw4_ex2_profile_8388608.nvprof -f ./lab4_ex2 8388608</w:t>
+        <w:t>nvprof --output-profile hw4_ex2_profile_8388608.nvprof -f ./lab4_ex2 8388608</w:t>
       </w:r>
     </w:p>
     <w:p>
@@ -3388,7 +3152,6 @@
         </w:rPr>
         <w:t xml:space="preserve">that the segment size should not be chosen to small. This is because with small segment sizes you get a lot of overhead as a result of the large number of CUDA API calls (like </w:t>
       </w:r>
-      <w:proofErr w:type="spellStart"/>
       <w:r>
         <w:rPr>
           <w:rFonts w:ascii="Courier New" w:eastAsia="Times New Roman" w:hAnsi="Courier New" w:cs="Courier New"/>
@@ -3396,7 +3159,6 @@
         </w:rPr>
         <w:t>cudaMemcpyAsync</w:t>
       </w:r>
-      <w:proofErr w:type="spellEnd"/>
       <w:r>
         <w:rPr>
           <w:rFonts w:ascii="Arial" w:eastAsia="Times New Roman" w:hAnsi="Arial" w:cs="Arial"/>
@@ -3464,27 +3226,7 @@
           <w:bCs/>
           <w:lang w:val="en-GB" w:eastAsia="en-GB"/>
         </w:rPr>
-        <w:t xml:space="preserve">What are the differences between pageable memory and pinned memory, what are the </w:t>
-      </w:r>
-      <w:proofErr w:type="spellStart"/>
-      <w:r>
-        <w:rPr>
-          <w:rFonts w:ascii="Arial" w:eastAsia="Times New Roman" w:hAnsi="Arial" w:cs="Arial"/>
-          <w:b/>
-          <w:bCs/>
-          <w:lang w:val="en-GB" w:eastAsia="en-GB"/>
-        </w:rPr>
-        <w:t>tradeoffs</w:t>
-      </w:r>
-      <w:proofErr w:type="spellEnd"/>
-      <w:r>
-        <w:rPr>
-          <w:rFonts w:ascii="Arial" w:eastAsia="Times New Roman" w:hAnsi="Arial" w:cs="Arial"/>
-          <w:b/>
-          <w:bCs/>
-          <w:lang w:val="en-GB" w:eastAsia="en-GB"/>
-        </w:rPr>
-        <w:t>?</w:t>
+        <w:t>What are the differences between pageable memory and pinned memory, what are the tradeoffs?</w:t>
       </w:r>
     </w:p>
     <w:p>
@@ -3560,7 +3302,6 @@
         </w:rPr>
         <w:t xml:space="preserve"> </w:t>
       </w:r>
-      <w:proofErr w:type="spellStart"/>
       <w:r>
         <w:rPr>
           <w:rFonts w:ascii="Courier New" w:eastAsia="Times New Roman" w:hAnsi="Courier New" w:cs="Courier New"/>
@@ -3568,7 +3309,6 @@
         </w:rPr>
         <w:t>cudaMemcpy</w:t>
       </w:r>
-      <w:proofErr w:type="spellEnd"/>
       <w:r>
         <w:rPr>
           <w:rFonts w:ascii="Courier New" w:eastAsia="Times New Roman" w:hAnsi="Courier New" w:cs="Courier New"/>
@@ -3755,6 +3495,203 @@
           <w:lang w:val="en-GB" w:eastAsia="en-GB"/>
         </w:rPr>
       </w:pPr>
+      <w:r>
+        <w:rPr>
+          <w:rFonts w:ascii="Arial" w:eastAsia="Times New Roman" w:hAnsi="Arial" w:cs="Arial"/>
+          <w:lang w:val="en-GB" w:eastAsia="en-GB"/>
+        </w:rPr>
+        <w:t>Original code:</w:t>
+      </w:r>
+    </w:p>
+    <w:p>
+      <w:pPr>
+        <w:spacing w:after="0" w:line="240" w:lineRule="auto"/>
+        <w:rPr>
+          <w:rFonts w:ascii="Arial" w:eastAsia="Times New Roman" w:hAnsi="Arial" w:cs="Arial"/>
+          <w:lang w:val="en-GB" w:eastAsia="en-GB"/>
+        </w:rPr>
+      </w:pPr>
+      <w:r>
+        <w:rPr>
+          <w:noProof/>
+        </w:rPr>
+        <w:drawing>
+          <wp:inline distT="0" distB="0" distL="0" distR="0" wp14:anchorId="7225CED6" wp14:editId="56F2DFB3">
+            <wp:extent cx="3615004" cy="4140000"/>
+            <wp:effectExtent l="0" t="0" r="5080" b="0"/>
+            <wp:docPr id="9" name="Picture 9" descr="Chart, bar chart&#10;&#10;Description automatically generated"/>
+            <wp:cNvGraphicFramePr>
+              <a:graphicFrameLocks xmlns:a="http://schemas.openxmlformats.org/drawingml/2006/main" noChangeAspect="1"/>
+            </wp:cNvGraphicFramePr>
+            <a:graphic xmlns:a="http://schemas.openxmlformats.org/drawingml/2006/main">
+              <a:graphicData uri="http://schemas.openxmlformats.org/drawingml/2006/picture">
+                <pic:pic xmlns:pic="http://schemas.openxmlformats.org/drawingml/2006/picture">
+                  <pic:nvPicPr>
+                    <pic:cNvPr id="9" name="Picture 9" descr="Chart, bar chart&#10;&#10;Description automatically generated"/>
+                    <pic:cNvPicPr>
+                      <a:picLocks noChangeAspect="1" noChangeArrowheads="1"/>
+                    </pic:cNvPicPr>
+                  </pic:nvPicPr>
+                  <pic:blipFill>
+                    <a:blip r:embed="rId21">
+                      <a:extLst>
+                        <a:ext uri="{28A0092B-C50C-407E-A947-70E740481C1C}">
+                          <a14:useLocalDpi xmlns:a14="http://schemas.microsoft.com/office/drawing/2010/main" val="0"/>
+                        </a:ext>
+                      </a:extLst>
+                    </a:blip>
+                    <a:srcRect/>
+                    <a:stretch>
+                      <a:fillRect/>
+                    </a:stretch>
+                  </pic:blipFill>
+                  <pic:spPr bwMode="auto">
+                    <a:xfrm>
+                      <a:off x="0" y="0"/>
+                      <a:ext cx="3615004" cy="4140000"/>
+                    </a:xfrm>
+                    <a:prstGeom prst="rect">
+                      <a:avLst/>
+                    </a:prstGeom>
+                    <a:noFill/>
+                    <a:ln>
+                      <a:noFill/>
+                    </a:ln>
+                  </pic:spPr>
+                </pic:pic>
+              </a:graphicData>
+            </a:graphic>
+          </wp:inline>
+        </w:drawing>
+      </w:r>
+    </w:p>
+    <w:p>
+      <w:pPr>
+        <w:rPr>
+          <w:rFonts w:ascii="Arial" w:eastAsia="Times New Roman" w:hAnsi="Arial" w:cs="Arial"/>
+          <w:lang w:val="en-GB" w:eastAsia="en-GB"/>
+        </w:rPr>
+      </w:pPr>
+      <w:r>
+        <w:rPr>
+          <w:rFonts w:ascii="Arial" w:eastAsia="Times New Roman" w:hAnsi="Arial" w:cs="Arial"/>
+          <w:lang w:val="en-GB" w:eastAsia="en-GB"/>
+        </w:rPr>
+        <w:br w:type="page"/>
+      </w:r>
+    </w:p>
+    <w:p>
+      <w:pPr>
+        <w:spacing w:after="0" w:line="240" w:lineRule="auto"/>
+        <w:rPr>
+          <w:rFonts w:ascii="Arial" w:eastAsia="Times New Roman" w:hAnsi="Arial" w:cs="Arial"/>
+          <w:lang w:val="en-GB" w:eastAsia="en-GB"/>
+        </w:rPr>
+      </w:pPr>
+      <w:r>
+        <w:rPr>
+          <w:rFonts w:ascii="Arial" w:eastAsia="Times New Roman" w:hAnsi="Arial" w:cs="Arial"/>
+          <w:lang w:val="en-GB" w:eastAsia="en-GB"/>
+        </w:rPr>
+        <w:lastRenderedPageBreak/>
+        <w:t>New code using pinned memory:</w:t>
+      </w:r>
+    </w:p>
+    <w:p>
+      <w:pPr>
+        <w:spacing w:after="0" w:line="240" w:lineRule="auto"/>
+        <w:rPr>
+          <w:rFonts w:ascii="Arial" w:eastAsia="Times New Roman" w:hAnsi="Arial" w:cs="Arial"/>
+          <w:lang w:val="en-GB" w:eastAsia="en-GB"/>
+        </w:rPr>
+      </w:pPr>
+      <w:r>
+        <w:rPr>
+          <w:noProof/>
+        </w:rPr>
+        <w:drawing>
+          <wp:inline distT="0" distB="0" distL="0" distR="0" wp14:anchorId="1E0A6240" wp14:editId="4C8EDDBF">
+            <wp:extent cx="3615005" cy="4140000"/>
+            <wp:effectExtent l="0" t="0" r="5080" b="0"/>
+            <wp:docPr id="11" name="Picture 11" descr="Chart, bar chart&#10;&#10;Description automatically generated"/>
+            <wp:cNvGraphicFramePr>
+              <a:graphicFrameLocks xmlns:a="http://schemas.openxmlformats.org/drawingml/2006/main" noChangeAspect="1"/>
+            </wp:cNvGraphicFramePr>
+            <a:graphic xmlns:a="http://schemas.openxmlformats.org/drawingml/2006/main">
+              <a:graphicData uri="http://schemas.openxmlformats.org/drawingml/2006/picture">
+                <pic:pic xmlns:pic="http://schemas.openxmlformats.org/drawingml/2006/picture">
+                  <pic:nvPicPr>
+                    <pic:cNvPr id="11" name="Picture 11" descr="Chart, bar chart&#10;&#10;Description automatically generated"/>
+                    <pic:cNvPicPr>
+                      <a:picLocks noChangeAspect="1" noChangeArrowheads="1"/>
+                    </pic:cNvPicPr>
+                  </pic:nvPicPr>
+                  <pic:blipFill>
+                    <a:blip r:embed="rId22">
+                      <a:extLst>
+                        <a:ext uri="{28A0092B-C50C-407E-A947-70E740481C1C}">
+                          <a14:useLocalDpi xmlns:a14="http://schemas.microsoft.com/office/drawing/2010/main" val="0"/>
+                        </a:ext>
+                      </a:extLst>
+                    </a:blip>
+                    <a:srcRect/>
+                    <a:stretch>
+                      <a:fillRect/>
+                    </a:stretch>
+                  </pic:blipFill>
+                  <pic:spPr bwMode="auto">
+                    <a:xfrm>
+                      <a:off x="0" y="0"/>
+                      <a:ext cx="3615005" cy="4140000"/>
+                    </a:xfrm>
+                    <a:prstGeom prst="rect">
+                      <a:avLst/>
+                    </a:prstGeom>
+                    <a:noFill/>
+                    <a:ln>
+                      <a:noFill/>
+                    </a:ln>
+                  </pic:spPr>
+                </pic:pic>
+              </a:graphicData>
+            </a:graphic>
+          </wp:inline>
+        </w:drawing>
+      </w:r>
+    </w:p>
+    <w:p>
+      <w:pPr>
+        <w:spacing w:after="0" w:line="240" w:lineRule="auto"/>
+        <w:rPr>
+          <w:rFonts w:ascii="Arial" w:eastAsia="Times New Roman" w:hAnsi="Arial" w:cs="Arial"/>
+          <w:lang w:val="en-GB" w:eastAsia="en-GB"/>
+        </w:rPr>
+      </w:pPr>
+    </w:p>
+    <w:p>
+      <w:pPr>
+        <w:spacing w:after="0" w:line="240" w:lineRule="auto"/>
+        <w:rPr>
+          <w:rFonts w:ascii="Arial" w:eastAsia="Times New Roman" w:hAnsi="Arial" w:cs="Arial"/>
+          <w:lang w:val="en-GB" w:eastAsia="en-GB"/>
+        </w:rPr>
+      </w:pPr>
+      <w:r>
+        <w:rPr>
+          <w:rFonts w:ascii="Arial" w:eastAsia="Times New Roman" w:hAnsi="Arial" w:cs="Arial"/>
+          <w:lang w:val="en-GB" w:eastAsia="en-GB"/>
+        </w:rPr>
+        <w:t>The memory copying operations are much fast in the new code using pinned memory (device to host approx. by a factor of 8 and host to device approx. by a factor of 2). I would have expected that memory allocation takes longer using pinned memory, but at least in this example this is not the case. The required times for memory allocation are really similar for the two smaller matrix sizes, and for the larger matrix sizes the memory allocation using pinned memory is even faster by approx. 20%.</w:t>
+      </w:r>
+    </w:p>
+    <w:p>
+      <w:pPr>
+        <w:spacing w:after="0" w:line="240" w:lineRule="auto"/>
+        <w:rPr>
+          <w:rFonts w:ascii="Arial" w:eastAsia="Times New Roman" w:hAnsi="Arial" w:cs="Arial"/>
+          <w:lang w:val="en-GB" w:eastAsia="en-GB"/>
+        </w:rPr>
+      </w:pPr>
     </w:p>
     <w:p>
       <w:pPr>
@@ -3949,12 +3886,18 @@
     </w:p>
     <w:p>
       <w:pPr>
-        <w:spacing w:after="0" w:line="240" w:lineRule="auto"/>
-        <w:rPr>
-          <w:rFonts w:ascii="Arial" w:eastAsia="Times New Roman" w:hAnsi="Arial" w:cs="Arial"/>
-          <w:lang w:val="en-GB" w:eastAsia="en-GB"/>
-        </w:rPr>
-      </w:pPr>
+        <w:rPr>
+          <w:rFonts w:ascii="Arial" w:eastAsia="Times New Roman" w:hAnsi="Arial" w:cs="Arial"/>
+          <w:lang w:val="en-GB" w:eastAsia="en-GB"/>
+        </w:rPr>
+      </w:pPr>
+      <w:r>
+        <w:rPr>
+          <w:rFonts w:ascii="Arial" w:eastAsia="Times New Roman" w:hAnsi="Arial" w:cs="Arial"/>
+          <w:lang w:val="en-GB" w:eastAsia="en-GB"/>
+        </w:rPr>
+        <w:br w:type="page"/>
+      </w:r>
     </w:p>
     <w:p>
       <w:pPr>
@@ -3977,6 +3920,7 @@
           <w:bCs/>
           <w:lang w:val="en-GB" w:eastAsia="en-GB"/>
         </w:rPr>
+        <w:lastRenderedPageBreak/>
         <w:t>Compare the profiling results between your original code and the new version using managed memory. What do you observe in the profiling results?</w:t>
       </w:r>
     </w:p>
@@ -3988,6 +3932,214 @@
           <w:lang w:val="en-GB" w:eastAsia="en-GB"/>
         </w:rPr>
       </w:pPr>
+    </w:p>
+    <w:p>
+      <w:pPr>
+        <w:spacing w:after="0" w:line="240" w:lineRule="auto"/>
+        <w:rPr>
+          <w:rFonts w:ascii="Arial" w:eastAsia="Times New Roman" w:hAnsi="Arial" w:cs="Arial"/>
+          <w:lang w:val="en-GB" w:eastAsia="en-GB"/>
+        </w:rPr>
+      </w:pPr>
+      <w:r>
+        <w:rPr>
+          <w:rFonts w:ascii="Arial" w:eastAsia="Times New Roman" w:hAnsi="Arial" w:cs="Arial"/>
+          <w:lang w:val="en-GB" w:eastAsia="en-GB"/>
+        </w:rPr>
+        <w:t xml:space="preserve">New code using </w:t>
+      </w:r>
+      <w:r>
+        <w:rPr>
+          <w:rFonts w:ascii="Arial" w:eastAsia="Times New Roman" w:hAnsi="Arial" w:cs="Arial"/>
+          <w:lang w:val="en-GB" w:eastAsia="en-GB"/>
+        </w:rPr>
+        <w:t>Unified</w:t>
+      </w:r>
+      <w:r>
+        <w:rPr>
+          <w:rFonts w:ascii="Arial" w:eastAsia="Times New Roman" w:hAnsi="Arial" w:cs="Arial"/>
+          <w:lang w:val="en-GB" w:eastAsia="en-GB"/>
+        </w:rPr>
+        <w:t xml:space="preserve"> </w:t>
+      </w:r>
+      <w:r>
+        <w:rPr>
+          <w:rFonts w:ascii="Arial" w:eastAsia="Times New Roman" w:hAnsi="Arial" w:cs="Arial"/>
+          <w:lang w:val="en-GB" w:eastAsia="en-GB"/>
+        </w:rPr>
+        <w:t>M</w:t>
+      </w:r>
+      <w:r>
+        <w:rPr>
+          <w:rFonts w:ascii="Arial" w:eastAsia="Times New Roman" w:hAnsi="Arial" w:cs="Arial"/>
+          <w:lang w:val="en-GB" w:eastAsia="en-GB"/>
+        </w:rPr>
+        <w:t>emory:</w:t>
+      </w:r>
+    </w:p>
+    <w:p>
+      <w:pPr>
+        <w:spacing w:after="0" w:line="240" w:lineRule="auto"/>
+        <w:rPr>
+          <w:rFonts w:ascii="Arial" w:eastAsia="Times New Roman" w:hAnsi="Arial" w:cs="Arial"/>
+          <w:lang w:val="en-GB" w:eastAsia="en-GB"/>
+        </w:rPr>
+      </w:pPr>
+    </w:p>
+    <w:p>
+      <w:pPr>
+        <w:spacing w:after="0" w:line="240" w:lineRule="auto"/>
+        <w:rPr>
+          <w:rFonts w:ascii="Arial" w:eastAsia="Times New Roman" w:hAnsi="Arial" w:cs="Arial"/>
+          <w:lang w:val="en-GB" w:eastAsia="en-GB"/>
+        </w:rPr>
+      </w:pPr>
+      <w:r>
+        <w:rPr>
+          <w:noProof/>
+        </w:rPr>
+        <w:drawing>
+          <wp:inline distT="0" distB="0" distL="0" distR="0" wp14:anchorId="01A5A8A2" wp14:editId="7EA9E6C9">
+            <wp:extent cx="3615004" cy="4140000"/>
+            <wp:effectExtent l="0" t="0" r="5080" b="0"/>
+            <wp:docPr id="12" name="Picture 12" descr="Chart, bar chart&#10;&#10;Description automatically generated"/>
+            <wp:cNvGraphicFramePr>
+              <a:graphicFrameLocks xmlns:a="http://schemas.openxmlformats.org/drawingml/2006/main" noChangeAspect="1"/>
+            </wp:cNvGraphicFramePr>
+            <a:graphic xmlns:a="http://schemas.openxmlformats.org/drawingml/2006/main">
+              <a:graphicData uri="http://schemas.openxmlformats.org/drawingml/2006/picture">
+                <pic:pic xmlns:pic="http://schemas.openxmlformats.org/drawingml/2006/picture">
+                  <pic:nvPicPr>
+                    <pic:cNvPr id="12" name="Picture 12" descr="Chart, bar chart&#10;&#10;Description automatically generated"/>
+                    <pic:cNvPicPr>
+                      <a:picLocks noChangeAspect="1" noChangeArrowheads="1"/>
+                    </pic:cNvPicPr>
+                  </pic:nvPicPr>
+                  <pic:blipFill>
+                    <a:blip r:embed="rId23">
+                      <a:extLst>
+                        <a:ext uri="{28A0092B-C50C-407E-A947-70E740481C1C}">
+                          <a14:useLocalDpi xmlns:a14="http://schemas.microsoft.com/office/drawing/2010/main" val="0"/>
+                        </a:ext>
+                      </a:extLst>
+                    </a:blip>
+                    <a:srcRect/>
+                    <a:stretch>
+                      <a:fillRect/>
+                    </a:stretch>
+                  </pic:blipFill>
+                  <pic:spPr bwMode="auto">
+                    <a:xfrm>
+                      <a:off x="0" y="0"/>
+                      <a:ext cx="3615004" cy="4140000"/>
+                    </a:xfrm>
+                    <a:prstGeom prst="rect">
+                      <a:avLst/>
+                    </a:prstGeom>
+                    <a:noFill/>
+                    <a:ln>
+                      <a:noFill/>
+                    </a:ln>
+                  </pic:spPr>
+                </pic:pic>
+              </a:graphicData>
+            </a:graphic>
+          </wp:inline>
+        </w:drawing>
+      </w:r>
+    </w:p>
+    <w:p>
+      <w:pPr>
+        <w:spacing w:after="0"/>
+        <w:jc w:val="both"/>
+        <w:rPr>
+          <w:rFonts w:ascii="Arial" w:hAnsi="Arial" w:cs="Arial"/>
+          <w:lang w:val="en-GB"/>
+        </w:rPr>
+      </w:pPr>
+      <w:r>
+        <w:rPr>
+          <w:rFonts w:ascii="Arial" w:hAnsi="Arial" w:cs="Arial"/>
+          <w:lang w:val="en-GB"/>
+        </w:rPr>
+        <w:t xml:space="preserve">In this </w:t>
+      </w:r>
+      <w:hyperlink r:id="rId24" w:history="1">
+        <w:r>
+          <w:rPr>
+            <w:rStyle w:val="Hyperlink"/>
+            <w:rFonts w:ascii="Arial" w:hAnsi="Arial" w:cs="Arial"/>
+            <w:lang w:val="en-GB"/>
+          </w:rPr>
+          <w:t>Nvidia blogpost</w:t>
+        </w:r>
+      </w:hyperlink>
+      <w:r>
+        <w:rPr>
+          <w:rFonts w:ascii="Arial" w:hAnsi="Arial" w:cs="Arial"/>
+          <w:lang w:val="en-GB"/>
+        </w:rPr>
+        <w:t xml:space="preserve"> it is explained that “The</w:t>
+      </w:r>
+      <w:r>
+        <w:rPr>
+          <w:rFonts w:ascii="Arial" w:hAnsi="Arial" w:cs="Arial"/>
+          <w:lang w:val="en-GB"/>
+        </w:rPr>
+        <w:t xml:space="preserve"> cost of the migrations is included in the kernel run time</w:t>
+      </w:r>
+      <w:r>
+        <w:rPr>
+          <w:rFonts w:ascii="Arial" w:hAnsi="Arial" w:cs="Arial"/>
+          <w:lang w:val="en-GB"/>
+        </w:rPr>
+        <w:t>”. Hence, the execution time of the kernel is a bit longer than the execution time of the kernel in the original code. However, in total the code using Unified Memory is a little bit faster compared with the original code. Especially, for the largest matrix size the time for memory allocation is lower. In the “</w:t>
+      </w:r>
+      <w:r>
+        <w:rPr>
+          <w:rFonts w:ascii="Arial" w:hAnsi="Arial" w:cs="Arial"/>
+          <w:lang w:val="en-GB"/>
+        </w:rPr>
+        <w:t>Unified Memory profiling result</w:t>
+      </w:r>
+      <w:r>
+        <w:rPr>
+          <w:rFonts w:ascii="Arial" w:hAnsi="Arial" w:cs="Arial"/>
+          <w:lang w:val="en-GB"/>
+        </w:rPr>
+        <w:t xml:space="preserve">” you can see that we have quite a lot of </w:t>
+      </w:r>
+      <w:r>
+        <w:rPr>
+          <w:rFonts w:ascii="Arial" w:hAnsi="Arial" w:cs="Arial"/>
+          <w:lang w:val="en-GB"/>
+        </w:rPr>
+        <w:t>Gpu page fault groups</w:t>
+      </w:r>
+      <w:r>
+        <w:rPr>
+          <w:rFonts w:ascii="Arial" w:hAnsi="Arial" w:cs="Arial"/>
+          <w:lang w:val="en-GB"/>
+        </w:rPr>
+        <w:t xml:space="preserve">. Thus, optimization regarding this aspect would be helpful. See the </w:t>
+      </w:r>
+      <w:hyperlink r:id="rId25" w:history="1">
+        <w:r>
+          <w:rPr>
+            <w:rStyle w:val="Hyperlink"/>
+            <w:rFonts w:ascii="Arial" w:hAnsi="Arial" w:cs="Arial"/>
+            <w:lang w:val="en-GB"/>
+          </w:rPr>
+          <w:t>Nvidia blogpost</w:t>
+        </w:r>
+      </w:hyperlink>
+      <w:r>
+        <w:rPr>
+          <w:rFonts w:ascii="Arial" w:hAnsi="Arial" w:cs="Arial"/>
+          <w:lang w:val="en-GB"/>
+        </w:rPr>
+        <w:t xml:space="preserve"> for tips on doing that.</w:t>
+      </w:r>
     </w:p>
     <w:p>
       <w:pPr>
@@ -4112,27 +4264,7 @@
           <w:szCs w:val="24"/>
           <w:lang w:val="en-GB"/>
         </w:rPr>
-        <w:t xml:space="preserve">Run the program with different </w:t>
-      </w:r>
-      <w:proofErr w:type="spellStart"/>
-      <w:r>
-        <w:rPr>
-          <w:rFonts w:ascii="ArialMT" w:hAnsi="ArialMT" w:cs="ArialMT"/>
-          <w:sz w:val="24"/>
-          <w:szCs w:val="24"/>
-          <w:lang w:val="en-GB"/>
-        </w:rPr>
-        <w:t>dimX</w:t>
-      </w:r>
-      <w:proofErr w:type="spellEnd"/>
-      <w:r>
-        <w:rPr>
-          <w:rFonts w:ascii="ArialMT" w:hAnsi="ArialMT" w:cs="ArialMT"/>
-          <w:sz w:val="24"/>
-          <w:szCs w:val="24"/>
-          <w:lang w:val="en-GB"/>
-        </w:rPr>
-        <w:t xml:space="preserve"> values. For each one, approximate the FLOPS (floating-point operation per second) achieved in computing the SMPV (sparse matrix multiplication). Report FLOPS at different input sizes in a FLOPS. What do you see compared to the peak throughput you report in Lab2?</w:t>
+        <w:t>Run the program with different dimX values. For each one, approximate the FLOPS (floating-point operation per second) achieved in computing the SMPV (sparse matrix multiplication). Report FLOPS at different input sizes in a FLOPS. What do you see compared to the peak throughput you report in Lab2?</w:t>
       </w:r>
     </w:p>
     <w:p>
@@ -4187,67 +4319,7 @@
           <w:szCs w:val="24"/>
           <w:lang w:val="en-GB"/>
         </w:rPr>
-        <w:t xml:space="preserve">Run the program with </w:t>
-      </w:r>
-      <w:proofErr w:type="spellStart"/>
-      <w:r>
-        <w:rPr>
-          <w:rFonts w:ascii="ArialMT" w:hAnsi="ArialMT" w:cs="ArialMT"/>
-          <w:sz w:val="24"/>
-          <w:szCs w:val="24"/>
-          <w:lang w:val="en-GB"/>
-        </w:rPr>
-        <w:t>dimX</w:t>
-      </w:r>
-      <w:proofErr w:type="spellEnd"/>
-      <w:r>
-        <w:rPr>
-          <w:rFonts w:ascii="ArialMT" w:hAnsi="ArialMT" w:cs="ArialMT"/>
-          <w:sz w:val="24"/>
-          <w:szCs w:val="24"/>
-          <w:lang w:val="en-GB"/>
-        </w:rPr>
-        <w:t xml:space="preserve">=128 and vary </w:t>
-      </w:r>
-      <w:proofErr w:type="spellStart"/>
-      <w:r>
-        <w:rPr>
-          <w:rFonts w:ascii="ArialMT" w:hAnsi="ArialMT" w:cs="ArialMT"/>
-          <w:sz w:val="24"/>
-          <w:szCs w:val="24"/>
-          <w:lang w:val="en-GB"/>
-        </w:rPr>
-        <w:t>nsteps</w:t>
-      </w:r>
-      <w:proofErr w:type="spellEnd"/>
-      <w:r>
-        <w:rPr>
-          <w:rFonts w:ascii="ArialMT" w:hAnsi="ArialMT" w:cs="ArialMT"/>
-          <w:sz w:val="24"/>
-          <w:szCs w:val="24"/>
-          <w:lang w:val="en-GB"/>
-        </w:rPr>
-        <w:t xml:space="preserve"> from 100 to 10000. Plot the relative error of the approximation at different </w:t>
-      </w:r>
-      <w:proofErr w:type="spellStart"/>
-      <w:r>
-        <w:rPr>
-          <w:rFonts w:ascii="ArialMT" w:hAnsi="ArialMT" w:cs="ArialMT"/>
-          <w:sz w:val="24"/>
-          <w:szCs w:val="24"/>
-          <w:lang w:val="en-GB"/>
-        </w:rPr>
-        <w:t>nstep</w:t>
-      </w:r>
-      <w:proofErr w:type="spellEnd"/>
-      <w:r>
-        <w:rPr>
-          <w:rFonts w:ascii="ArialMT" w:hAnsi="ArialMT" w:cs="ArialMT"/>
-          <w:sz w:val="24"/>
-          <w:szCs w:val="24"/>
-          <w:lang w:val="en-GB"/>
-        </w:rPr>
-        <w:t>. What do you observe?</w:t>
+        <w:t>Run the program with dimX=128 and vary nsteps from 100 to 10000. Plot the relative error of the approximation at different nstep. What do you observe?</w:t>
       </w:r>
     </w:p>
     <w:p>
@@ -4296,27 +4368,7 @@
           <w:szCs w:val="24"/>
           <w:lang w:val="en-GB"/>
         </w:rPr>
-        <w:t xml:space="preserve">Compare the performance with and without the prefetching in Unified Memory. How is the performance impact? [Optional: using </w:t>
-      </w:r>
-      <w:proofErr w:type="spellStart"/>
-      <w:r>
-        <w:rPr>
-          <w:rFonts w:ascii="ArialMT" w:hAnsi="ArialMT" w:cs="ArialMT"/>
-          <w:sz w:val="24"/>
-          <w:szCs w:val="24"/>
-          <w:lang w:val="en-GB"/>
-        </w:rPr>
-        <w:t>nvprof</w:t>
-      </w:r>
-      <w:proofErr w:type="spellEnd"/>
-      <w:r>
-        <w:rPr>
-          <w:rFonts w:ascii="ArialMT" w:hAnsi="ArialMT" w:cs="ArialMT"/>
-          <w:sz w:val="24"/>
-          <w:szCs w:val="24"/>
-          <w:lang w:val="en-GB"/>
-        </w:rPr>
-        <w:t xml:space="preserve"> to get metrics on UM]</w:t>
+        <w:t>Compare the performance with and without the prefetching in Unified Memory. How is the performance impact? [Optional: using nvprof to get metrics on UM]</w:t>
       </w:r>
     </w:p>
     <w:p>
@@ -7192,7 +7244,7 @@
   <w:style w:type="paragraph" w:default="1" w:styleId="Normal">
     <w:name w:val="Normal"/>
     <w:qFormat/>
-    <w:rsid w:val="0022473D"/>
+    <w:rsid w:val="006870E2"/>
   </w:style>
   <w:style w:type="character" w:default="1" w:styleId="DefaultParagraphFont">
     <w:name w:val="Default Paragraph Font"/>

</xml_diff>

<commit_message>
Add solution of ex_4 of hw_4.
</commit_message>
<xml_diff>
--- a/hw_4/DD2360HT22_HW4_Kaschner_Franz.docx
+++ b/hw_4/DD2360HT22_HW4_Kaschner_Franz.docx
@@ -67,25 +67,31 @@
         <w:rPr>
           <w:rFonts w:ascii="Arial" w:hAnsi="Arial" w:cs="Arial"/>
         </w:rPr>
-        <w:t>16</w:t>
-      </w:r>
-      <w:r>
-        <w:rPr>
-          <w:rFonts w:ascii="Arial" w:hAnsi="Arial" w:cs="Arial"/>
-        </w:rPr>
-        <w:t>.1</w:t>
-      </w:r>
-      <w:r>
-        <w:rPr>
-          <w:rFonts w:ascii="Arial" w:hAnsi="Arial" w:cs="Arial"/>
-        </w:rPr>
-        <w:t>2</w:t>
-      </w:r>
-      <w:r>
-        <w:rPr>
-          <w:rFonts w:ascii="Arial" w:hAnsi="Arial" w:cs="Arial"/>
-        </w:rPr>
-        <w:t>.2022</w:t>
+        <w:t>08</w:t>
+      </w:r>
+      <w:r>
+        <w:rPr>
+          <w:rFonts w:ascii="Arial" w:hAnsi="Arial" w:cs="Arial"/>
+        </w:rPr>
+        <w:t>.</w:t>
+      </w:r>
+      <w:r>
+        <w:rPr>
+          <w:rFonts w:ascii="Arial" w:hAnsi="Arial" w:cs="Arial"/>
+        </w:rPr>
+        <w:t>0</w:t>
+      </w:r>
+      <w:r>
+        <w:rPr>
+          <w:rFonts w:ascii="Arial" w:hAnsi="Arial" w:cs="Arial"/>
+        </w:rPr>
+        <w:t>1.202</w:t>
+      </w:r>
+      <w:r>
+        <w:rPr>
+          <w:rFonts w:ascii="Arial" w:hAnsi="Arial" w:cs="Arial"/>
+        </w:rPr>
+        <w:t>3</w:t>
       </w:r>
     </w:p>
     <w:p>
@@ -128,7 +134,27 @@
           <w:szCs w:val="22"/>
           <w:lang w:val="en-US"/>
         </w:rPr>
-        <w:t xml:space="preserve">Link to Github repository: </w:t>
+        <w:t xml:space="preserve">Link to </w:t>
+      </w:r>
+      <w:proofErr w:type="spellStart"/>
+      <w:r>
+        <w:rPr>
+          <w:rFonts w:ascii="Arial" w:hAnsi="Arial" w:cs="Arial"/>
+          <w:sz w:val="22"/>
+          <w:szCs w:val="22"/>
+          <w:lang w:val="en-US"/>
+        </w:rPr>
+        <w:t>Github</w:t>
+      </w:r>
+      <w:proofErr w:type="spellEnd"/>
+      <w:r>
+        <w:rPr>
+          <w:rFonts w:ascii="Arial" w:hAnsi="Arial" w:cs="Arial"/>
+          <w:sz w:val="22"/>
+          <w:szCs w:val="22"/>
+          <w:lang w:val="en-US"/>
+        </w:rPr>
+        <w:t xml:space="preserve"> repository: </w:t>
       </w:r>
       <w:hyperlink r:id="rId7" w:history="1">
         <w:r>
@@ -779,6 +805,7 @@
         </w:rPr>
         <w:t xml:space="preserve">Threads are numbered in order within blocks so that </w:t>
       </w:r>
+      <w:proofErr w:type="spellStart"/>
       <w:r>
         <w:rPr>
           <w:rStyle w:val="HTMLCode"/>
@@ -786,6 +813,7 @@
         </w:rPr>
         <w:t>threadIdx.x</w:t>
       </w:r>
+      <w:proofErr w:type="spellEnd"/>
       <w:r>
         <w:rPr>
           <w:rFonts w:ascii="Arial" w:hAnsi="Arial" w:cs="Arial"/>
@@ -804,6 +832,7 @@
         </w:rPr>
         <w:t xml:space="preserve">n </w:t>
       </w:r>
+      <w:proofErr w:type="spellStart"/>
       <w:r>
         <w:rPr>
           <w:rStyle w:val="HTMLCode"/>
@@ -811,6 +840,7 @@
         </w:rPr>
         <w:t>threadIdx.y</w:t>
       </w:r>
+      <w:proofErr w:type="spellEnd"/>
       <w:r>
         <w:rPr>
           <w:rFonts w:ascii="Arial" w:hAnsi="Arial" w:cs="Arial"/>
@@ -829,6 +859,7 @@
         </w:rPr>
         <w:t xml:space="preserve">d </w:t>
       </w:r>
+      <w:proofErr w:type="spellStart"/>
       <w:r>
         <w:rPr>
           <w:rStyle w:val="HTMLCode"/>
@@ -836,6 +867,7 @@
         </w:rPr>
         <w:t>threadIdx.z</w:t>
       </w:r>
+      <w:proofErr w:type="spellEnd"/>
       <w:r>
         <w:rPr>
           <w:rFonts w:ascii="Arial" w:hAnsi="Arial" w:cs="Arial"/>
@@ -1011,19 +1043,25 @@
         <w:rPr>
           <w:rFonts w:ascii="Arial" w:hAnsi="Arial" w:cs="Arial"/>
         </w:rPr>
-        <w:t>doubles a</w:t>
-      </w:r>
-      <w:r>
-        <w:rPr>
-          <w:rFonts w:ascii="Arial" w:hAnsi="Arial" w:cs="Arial"/>
-        </w:rPr>
-        <w:t xml:space="preserve"> pixel </w:t>
+        <w:t xml:space="preserve">doubles </w:t>
+      </w:r>
+      <w:r>
+        <w:rPr>
+          <w:rFonts w:ascii="Arial" w:hAnsi="Arial" w:cs="Arial"/>
+        </w:rPr>
+        <w:t xml:space="preserve">pixel </w:t>
       </w:r>
       <w:r>
         <w:rPr>
           <w:rFonts w:ascii="Arial" w:hAnsi="Arial" w:cs="Arial"/>
         </w:rPr>
         <w:t>value</w:t>
+      </w:r>
+      <w:r>
+        <w:rPr>
+          <w:rFonts w:ascii="Arial" w:hAnsi="Arial" w:cs="Arial"/>
+        </w:rPr>
+        <w:t>s</w:t>
       </w:r>
       <w:r>
         <w:rPr>
@@ -1180,6 +1218,12 @@
           <w:rFonts w:ascii="Arial" w:hAnsi="Arial" w:cs="Arial"/>
         </w:rPr>
         <w:t>Total number of warps with control divergence: 0</w:t>
+      </w:r>
+      <w:r>
+        <w:rPr>
+          <w:rFonts w:ascii="Arial" w:hAnsi="Arial" w:cs="Arial"/>
+        </w:rPr>
+        <w:t xml:space="preserve"> warps</w:t>
       </w:r>
     </w:p>
     <w:p>
@@ -1623,7 +1667,19 @@
         <w:rPr>
           <w:rFonts w:ascii="Arial" w:hAnsi="Arial" w:cs="Arial"/>
         </w:rPr>
-        <w:t>because a single warp always includes threads where pixel values have to be doubled and threads where this is not done</w:t>
+        <w:t xml:space="preserve">because a single warp always includes threads </w:t>
+      </w:r>
+      <w:r>
+        <w:rPr>
+          <w:rFonts w:ascii="Arial" w:hAnsi="Arial" w:cs="Arial"/>
+        </w:rPr>
+        <w:t>that double</w:t>
+      </w:r>
+      <w:r>
+        <w:rPr>
+          <w:rFonts w:ascii="Arial" w:hAnsi="Arial" w:cs="Arial"/>
+        </w:rPr>
+        <w:t xml:space="preserve"> pixel values and threads where this is not done</w:t>
       </w:r>
       <w:r>
         <w:rPr>
@@ -2028,13 +2084,25 @@
         <w:rPr>
           <w:rFonts w:ascii="Arial" w:hAnsi="Arial" w:cs="Arial"/>
         </w:rPr>
-        <w:t xml:space="preserve">In x-direction: </w:t>
-      </w:r>
-      <w:r>
-        <w:rPr>
-          <w:rFonts w:ascii="Arial" w:hAnsi="Arial" w:cs="Arial"/>
-        </w:rPr>
-        <w:t xml:space="preserve">Control divergence for every warp in the last row. </w:t>
+        <w:t xml:space="preserve">In </w:t>
+      </w:r>
+      <w:r>
+        <w:rPr>
+          <w:rFonts w:ascii="Arial" w:hAnsi="Arial" w:cs="Arial"/>
+        </w:rPr>
+        <w:t>last row</w:t>
+      </w:r>
+      <w:r>
+        <w:rPr>
+          <w:rFonts w:ascii="Arial" w:hAnsi="Arial" w:cs="Arial"/>
+        </w:rPr>
+        <w:t xml:space="preserve">: </w:t>
+      </w:r>
+      <w:r>
+        <w:rPr>
+          <w:rFonts w:ascii="Arial" w:hAnsi="Arial" w:cs="Arial"/>
+        </w:rPr>
+        <w:t xml:space="preserve">Control divergence in one warp per block because the warp which covers the last two rows of the thread block performs both pixel value doubling (second last row) and no pixel value doubling (last row). </w:t>
       </w:r>
       <w:r>
         <w:rPr>
@@ -2046,7 +2114,7 @@
         <w:rPr>
           <w:rFonts w:ascii="Arial" w:hAnsi="Arial" w:cs="Arial"/>
         </w:rPr>
-        <w:t xml:space="preserve"> 8 * 50 warps</w:t>
+        <w:t xml:space="preserve"> 1 * 38 warps</w:t>
       </w:r>
     </w:p>
     <w:p>
@@ -2073,7 +2141,7 @@
         <w:rPr>
           <w:rFonts w:ascii="Arial" w:hAnsi="Arial" w:cs="Arial"/>
         </w:rPr>
-        <w:t>last row</w:t>
+        <w:t>last column</w:t>
       </w:r>
       <w:r>
         <w:rPr>
@@ -2085,7 +2153,7 @@
         <w:rPr>
           <w:rFonts w:ascii="Arial" w:hAnsi="Arial" w:cs="Arial"/>
         </w:rPr>
-        <w:t xml:space="preserve">Control divergence in one warp per block because the warp which covers the last two rows of the thread block performs both pixel value doubling (second last row) and no pixel value doubling (last row). </w:t>
+        <w:t xml:space="preserve">Control divergence in all warps because a single warp always includes threads that double pixel values and threads where this is not done. </w:t>
       </w:r>
       <w:r>
         <w:rPr>
@@ -2097,7 +2165,7 @@
         <w:rPr>
           <w:rFonts w:ascii="Arial" w:hAnsi="Arial" w:cs="Arial"/>
         </w:rPr>
-        <w:t xml:space="preserve"> 1 * 38 warps</w:t>
+        <w:t xml:space="preserve"> 8 * 50 warps</w:t>
       </w:r>
     </w:p>
     <w:p>
@@ -2118,7 +2186,33 @@
         <w:rPr>
           <w:rFonts w:ascii="Arial" w:hAnsi="Arial" w:cs="Arial"/>
         </w:rPr>
-        <w:t>We counted ne warp in the thread block in the bottom right corner twice, so we have to subtract one warp.</w:t>
+        <w:t xml:space="preserve">We counted </w:t>
+      </w:r>
+      <w:r>
+        <w:rPr>
+          <w:rFonts w:ascii="Arial" w:hAnsi="Arial" w:cs="Arial"/>
+        </w:rPr>
+        <w:t>o</w:t>
+      </w:r>
+      <w:r>
+        <w:rPr>
+          <w:rFonts w:ascii="Arial" w:hAnsi="Arial" w:cs="Arial"/>
+        </w:rPr>
+        <w:t xml:space="preserve">ne warp in the thread block in the bottom right corner twice, so we </w:t>
+      </w:r>
+      <w:proofErr w:type="gramStart"/>
+      <w:r>
+        <w:rPr>
+          <w:rFonts w:ascii="Arial" w:hAnsi="Arial" w:cs="Arial"/>
+        </w:rPr>
+        <w:t>have to</w:t>
+      </w:r>
+      <w:proofErr w:type="gramEnd"/>
+      <w:r>
+        <w:rPr>
+          <w:rFonts w:ascii="Arial" w:hAnsi="Arial" w:cs="Arial"/>
+        </w:rPr>
+        <w:t xml:space="preserve"> subtract one warp.</w:t>
       </w:r>
     </w:p>
     <w:p>
@@ -2139,13 +2233,31 @@
         <w:rPr>
           <w:rFonts w:ascii="Arial" w:hAnsi="Arial" w:cs="Arial"/>
         </w:rPr>
-        <w:t xml:space="preserve">Total number of warps with control divergence: </w:t>
+        <w:t>Total number of warps with control divergence:</w:t>
+      </w:r>
+      <w:r>
+        <w:rPr>
+          <w:rFonts w:ascii="Arial" w:hAnsi="Arial" w:cs="Arial"/>
+        </w:rPr>
+        <w:t xml:space="preserve"> 38 + 400 - 1 =</w:t>
+      </w:r>
+      <w:r>
+        <w:rPr>
+          <w:rFonts w:ascii="Arial" w:hAnsi="Arial" w:cs="Arial"/>
+        </w:rPr>
+        <w:t xml:space="preserve"> </w:t>
       </w:r>
       <w:r>
         <w:rPr>
           <w:rFonts w:ascii="Arial" w:hAnsi="Arial" w:cs="Arial"/>
         </w:rPr>
         <w:t>437</w:t>
+      </w:r>
+      <w:r>
+        <w:rPr>
+          <w:rFonts w:ascii="Arial" w:hAnsi="Arial" w:cs="Arial"/>
+        </w:rPr>
+        <w:t xml:space="preserve"> warps</w:t>
       </w:r>
     </w:p>
     <w:p>
@@ -2257,7 +2369,23 @@
           <w:sz w:val="22"/>
           <w:szCs w:val="22"/>
         </w:rPr>
-        <w:t>I use nvprof for measuring the times as it is simpler and more accurate (</w:t>
+        <w:t xml:space="preserve">I use </w:t>
+      </w:r>
+      <w:proofErr w:type="spellStart"/>
+      <w:r>
+        <w:rPr>
+          <w:sz w:val="22"/>
+          <w:szCs w:val="22"/>
+        </w:rPr>
+        <w:t>nvprof</w:t>
+      </w:r>
+      <w:proofErr w:type="spellEnd"/>
+      <w:r>
+        <w:rPr>
+          <w:sz w:val="22"/>
+          <w:szCs w:val="22"/>
+        </w:rPr>
+        <w:t xml:space="preserve"> for measuring the times as it is simpler and more accurate (</w:t>
       </w:r>
       <w:hyperlink r:id="rId12" w:history="1">
         <w:r>
@@ -2303,12 +2431,37 @@
         </w:rPr>
         <w:t xml:space="preserve">Used segment size: </w:t>
       </w:r>
+      <w:proofErr w:type="spellStart"/>
       <w:r>
         <w:rPr>
           <w:rFonts w:ascii="Courier New" w:eastAsia="Times New Roman" w:hAnsi="Courier New" w:cs="Courier New"/>
           <w:lang w:val="en-GB" w:eastAsia="en-GB"/>
         </w:rPr>
-        <w:t>S_seg = inputLength / NUMSTREAMS</w:t>
+        <w:t>S_seg</w:t>
+      </w:r>
+      <w:proofErr w:type="spellEnd"/>
+      <w:r>
+        <w:rPr>
+          <w:rFonts w:ascii="Courier New" w:eastAsia="Times New Roman" w:hAnsi="Courier New" w:cs="Courier New"/>
+          <w:lang w:val="en-GB" w:eastAsia="en-GB"/>
+        </w:rPr>
+        <w:t xml:space="preserve"> = </w:t>
+      </w:r>
+      <w:proofErr w:type="spellStart"/>
+      <w:r>
+        <w:rPr>
+          <w:rFonts w:ascii="Courier New" w:eastAsia="Times New Roman" w:hAnsi="Courier New" w:cs="Courier New"/>
+          <w:lang w:val="en-GB" w:eastAsia="en-GB"/>
+        </w:rPr>
+        <w:t>inputLength</w:t>
+      </w:r>
+      <w:proofErr w:type="spellEnd"/>
+      <w:r>
+        <w:rPr>
+          <w:rFonts w:ascii="Courier New" w:eastAsia="Times New Roman" w:hAnsi="Courier New" w:cs="Courier New"/>
+          <w:lang w:val="en-GB" w:eastAsia="en-GB"/>
+        </w:rPr>
+        <w:t xml:space="preserve"> / NUMSTREAMS</w:t>
       </w:r>
     </w:p>
     <w:p>
@@ -2330,11 +2483,19 @@
       <w:r>
         <w:t xml:space="preserve"> </w:t>
       </w:r>
+      <w:proofErr w:type="spellStart"/>
       <w:r>
         <w:rPr>
           <w:rFonts w:ascii="Courier New" w:hAnsi="Courier New" w:cs="Courier New"/>
         </w:rPr>
-        <w:t>nvprof ./lab4_ex2 &lt;vector-length&gt;</w:t>
+        <w:t>nvprof</w:t>
+      </w:r>
+      <w:proofErr w:type="spellEnd"/>
+      <w:r>
+        <w:rPr>
+          <w:rFonts w:ascii="Courier New" w:hAnsi="Courier New" w:cs="Courier New"/>
+        </w:rPr>
+        <w:t xml:space="preserve"> ./lab4_ex2 &lt;vector-length&gt;</w:t>
       </w:r>
     </w:p>
     <w:p>
@@ -2546,7 +2707,21 @@
           <w:lang w:val="en-GB" w:eastAsia="en-GB"/>
         </w:rPr>
         <w:lastRenderedPageBreak/>
-        <w:t>As you can see, the streamed vector addition is much faster than the non-streamed vector addition, especially for large vector sizes.</w:t>
+        <w:t>As you can see, the streamed vector addition is much faster than the non-streamed vector addition, especially for large</w:t>
+      </w:r>
+      <w:r>
+        <w:rPr>
+          <w:rFonts w:ascii="Arial" w:eastAsia="Times New Roman" w:hAnsi="Arial" w:cs="Arial"/>
+          <w:lang w:val="en-GB" w:eastAsia="en-GB"/>
+        </w:rPr>
+        <w:t>r</w:t>
+      </w:r>
+      <w:r>
+        <w:rPr>
+          <w:rFonts w:ascii="Arial" w:eastAsia="Times New Roman" w:hAnsi="Arial" w:cs="Arial"/>
+          <w:lang w:val="en-GB" w:eastAsia="en-GB"/>
+        </w:rPr>
+        <w:t xml:space="preserve"> vector sizes.</w:t>
       </w:r>
     </w:p>
     <w:p>
@@ -2579,7 +2754,67 @@
           <w:bCs/>
           <w:lang w:val="en-GB" w:eastAsia="en-GB"/>
         </w:rPr>
-        <w:t xml:space="preserve">Use nvprof to collect traces and the NVIDIA Visual Profiler (nvvp) to visualize the overlap of communication and computation. To use nvvp, you can check </w:t>
+        <w:t xml:space="preserve">Use </w:t>
+      </w:r>
+      <w:proofErr w:type="spellStart"/>
+      <w:r>
+        <w:rPr>
+          <w:rFonts w:ascii="Arial" w:eastAsia="Times New Roman" w:hAnsi="Arial" w:cs="Arial"/>
+          <w:b/>
+          <w:bCs/>
+          <w:lang w:val="en-GB" w:eastAsia="en-GB"/>
+        </w:rPr>
+        <w:t>nvprof</w:t>
+      </w:r>
+      <w:proofErr w:type="spellEnd"/>
+      <w:r>
+        <w:rPr>
+          <w:rFonts w:ascii="Arial" w:eastAsia="Times New Roman" w:hAnsi="Arial" w:cs="Arial"/>
+          <w:b/>
+          <w:bCs/>
+          <w:lang w:val="en-GB" w:eastAsia="en-GB"/>
+        </w:rPr>
+        <w:t xml:space="preserve"> to collect traces and the NVIDIA Visual Profiler (</w:t>
+      </w:r>
+      <w:proofErr w:type="spellStart"/>
+      <w:r>
+        <w:rPr>
+          <w:rFonts w:ascii="Arial" w:eastAsia="Times New Roman" w:hAnsi="Arial" w:cs="Arial"/>
+          <w:b/>
+          <w:bCs/>
+          <w:lang w:val="en-GB" w:eastAsia="en-GB"/>
+        </w:rPr>
+        <w:t>nvvp</w:t>
+      </w:r>
+      <w:proofErr w:type="spellEnd"/>
+      <w:r>
+        <w:rPr>
+          <w:rFonts w:ascii="Arial" w:eastAsia="Times New Roman" w:hAnsi="Arial" w:cs="Arial"/>
+          <w:b/>
+          <w:bCs/>
+          <w:lang w:val="en-GB" w:eastAsia="en-GB"/>
+        </w:rPr>
+        <w:t xml:space="preserve">) to visualize the overlap of communication and computation. To use </w:t>
+      </w:r>
+      <w:proofErr w:type="spellStart"/>
+      <w:r>
+        <w:rPr>
+          <w:rFonts w:ascii="Arial" w:eastAsia="Times New Roman" w:hAnsi="Arial" w:cs="Arial"/>
+          <w:b/>
+          <w:bCs/>
+          <w:lang w:val="en-GB" w:eastAsia="en-GB"/>
+        </w:rPr>
+        <w:t>nvvp</w:t>
+      </w:r>
+      <w:proofErr w:type="spellEnd"/>
+      <w:r>
+        <w:rPr>
+          <w:rFonts w:ascii="Arial" w:eastAsia="Times New Roman" w:hAnsi="Arial" w:cs="Arial"/>
+          <w:b/>
+          <w:bCs/>
+          <w:lang w:val="en-GB" w:eastAsia="en-GB"/>
+        </w:rPr>
+        <w:t xml:space="preserve">, you can check </w:t>
       </w:r>
       <w:hyperlink r:id="rId15" w:history="1">
         <w:r>
@@ -2591,7 +2826,31 @@
             <w:u w:val="single"/>
             <w:lang w:val="en-GB" w:eastAsia="en-GB"/>
           </w:rPr>
-          <w:t>Tutorial: NVVP - Visualize nvprof Traces</w:t>
+          <w:t xml:space="preserve">Tutorial: NVVP - Visualize </w:t>
+        </w:r>
+        <w:proofErr w:type="spellStart"/>
+        <w:r>
+          <w:rPr>
+            <w:rFonts w:ascii="Arial" w:eastAsia="Times New Roman" w:hAnsi="Arial" w:cs="Arial"/>
+            <w:b/>
+            <w:bCs/>
+            <w:color w:val="0000FF"/>
+            <w:u w:val="single"/>
+            <w:lang w:val="en-GB" w:eastAsia="en-GB"/>
+          </w:rPr>
+          <w:t>nvprof</w:t>
+        </w:r>
+        <w:proofErr w:type="spellEnd"/>
+        <w:r>
+          <w:rPr>
+            <w:rFonts w:ascii="Arial" w:eastAsia="Times New Roman" w:hAnsi="Arial" w:cs="Arial"/>
+            <w:b/>
+            <w:bCs/>
+            <w:color w:val="0000FF"/>
+            <w:u w:val="single"/>
+            <w:lang w:val="en-GB" w:eastAsia="en-GB"/>
+          </w:rPr>
+          <w:t xml:space="preserve"> Traces</w:t>
         </w:r>
       </w:hyperlink>
       <w:r>
@@ -2628,12 +2887,37 @@
         </w:rPr>
         <w:t xml:space="preserve">Used segment size: </w:t>
       </w:r>
+      <w:proofErr w:type="spellStart"/>
       <w:r>
         <w:rPr>
           <w:rFonts w:ascii="Courier New" w:eastAsia="Times New Roman" w:hAnsi="Courier New" w:cs="Courier New"/>
           <w:lang w:val="en-GB" w:eastAsia="en-GB"/>
         </w:rPr>
-        <w:t>S_seg = inputLength / NUMSTREAMS</w:t>
+        <w:t>S_seg</w:t>
+      </w:r>
+      <w:proofErr w:type="spellEnd"/>
+      <w:r>
+        <w:rPr>
+          <w:rFonts w:ascii="Courier New" w:eastAsia="Times New Roman" w:hAnsi="Courier New" w:cs="Courier New"/>
+          <w:lang w:val="en-GB" w:eastAsia="en-GB"/>
+        </w:rPr>
+        <w:t xml:space="preserve"> = </w:t>
+      </w:r>
+      <w:proofErr w:type="spellStart"/>
+      <w:r>
+        <w:rPr>
+          <w:rFonts w:ascii="Courier New" w:eastAsia="Times New Roman" w:hAnsi="Courier New" w:cs="Courier New"/>
+          <w:lang w:val="en-GB" w:eastAsia="en-GB"/>
+        </w:rPr>
+        <w:t>inputLength</w:t>
+      </w:r>
+      <w:proofErr w:type="spellEnd"/>
+      <w:r>
+        <w:rPr>
+          <w:rFonts w:ascii="Courier New" w:eastAsia="Times New Roman" w:hAnsi="Courier New" w:cs="Courier New"/>
+          <w:lang w:val="en-GB" w:eastAsia="en-GB"/>
+        </w:rPr>
+        <w:t xml:space="preserve"> / NUMSTREAMS</w:t>
       </w:r>
     </w:p>
     <w:p>
@@ -2681,12 +2965,21 @@
         </w:rPr>
         <w:t xml:space="preserve"> </w:t>
       </w:r>
+      <w:proofErr w:type="spellStart"/>
       <w:r>
         <w:rPr>
           <w:rFonts w:ascii="Courier New" w:eastAsia="Times New Roman" w:hAnsi="Courier New" w:cs="Courier New"/>
           <w:lang w:val="en-GB" w:eastAsia="en-GB"/>
         </w:rPr>
-        <w:t>nvprof --output-profile hw4_ex2_profile_8388608.nvprof -f ./lab4_ex2 8388608</w:t>
+        <w:t>nvprof</w:t>
+      </w:r>
+      <w:proofErr w:type="spellEnd"/>
+      <w:r>
+        <w:rPr>
+          <w:rFonts w:ascii="Courier New" w:eastAsia="Times New Roman" w:hAnsi="Courier New" w:cs="Courier New"/>
+          <w:lang w:val="en-GB" w:eastAsia="en-GB"/>
+        </w:rPr>
+        <w:t xml:space="preserve"> --output-profile hw4_ex2_profile_8388608.nvprof -f ./lab4_ex2 8388608</w:t>
       </w:r>
     </w:p>
     <w:p>
@@ -2868,7 +3161,35 @@
           <w:rFonts w:ascii="Arial" w:eastAsia="Times New Roman" w:hAnsi="Arial" w:cs="Arial"/>
           <w:lang w:val="en-GB" w:eastAsia="en-GB"/>
         </w:rPr>
-        <w:t>For comparison, here the times when we only use a single stream:</w:t>
+        <w:t xml:space="preserve">For comparison, here the </w:t>
+      </w:r>
+      <w:r>
+        <w:rPr>
+          <w:rFonts w:ascii="Arial" w:eastAsia="Times New Roman" w:hAnsi="Arial" w:cs="Arial"/>
+          <w:lang w:val="en-GB" w:eastAsia="en-GB"/>
+        </w:rPr>
+        <w:t>traces</w:t>
+      </w:r>
+      <w:r>
+        <w:rPr>
+          <w:rFonts w:ascii="Arial" w:eastAsia="Times New Roman" w:hAnsi="Arial" w:cs="Arial"/>
+          <w:lang w:val="en-GB" w:eastAsia="en-GB"/>
+        </w:rPr>
+        <w:t xml:space="preserve"> when </w:t>
+      </w:r>
+      <w:r>
+        <w:rPr>
+          <w:rFonts w:ascii="Arial" w:eastAsia="Times New Roman" w:hAnsi="Arial" w:cs="Arial"/>
+          <w:lang w:val="en-GB" w:eastAsia="en-GB"/>
+        </w:rPr>
+        <w:t>you</w:t>
+      </w:r>
+      <w:r>
+        <w:rPr>
+          <w:rFonts w:ascii="Arial" w:eastAsia="Times New Roman" w:hAnsi="Arial" w:cs="Arial"/>
+          <w:lang w:val="en-GB" w:eastAsia="en-GB"/>
+        </w:rPr>
+        <w:t xml:space="preserve"> only use a single stream:</w:t>
       </w:r>
     </w:p>
     <w:p>
@@ -3026,12 +3347,21 @@
         </w:rPr>
         <w:t xml:space="preserve"> </w:t>
       </w:r>
+      <w:proofErr w:type="spellStart"/>
       <w:r>
         <w:rPr>
           <w:rFonts w:ascii="Courier New" w:eastAsia="Times New Roman" w:hAnsi="Courier New" w:cs="Courier New"/>
           <w:lang w:val="en-GB" w:eastAsia="en-GB"/>
         </w:rPr>
-        <w:t>nvprof --output-profile hw4_ex2_profile_8388608.nvprof -f ./lab4_ex2 8388608</w:t>
+        <w:t>nvprof</w:t>
+      </w:r>
+      <w:proofErr w:type="spellEnd"/>
+      <w:r>
+        <w:rPr>
+          <w:rFonts w:ascii="Courier New" w:eastAsia="Times New Roman" w:hAnsi="Courier New" w:cs="Courier New"/>
+          <w:lang w:val="en-GB" w:eastAsia="en-GB"/>
+        </w:rPr>
+        <w:t xml:space="preserve"> --output-profile hw4_ex2_profile_8388608.nvprof -f ./lab4_ex2 8388608</w:t>
       </w:r>
     </w:p>
     <w:p>
@@ -3056,10 +3386,10 @@
           <w:noProof/>
         </w:rPr>
         <w:drawing>
-          <wp:inline distT="0" distB="0" distL="0" distR="0" wp14:anchorId="317955D7" wp14:editId="5FB6892B">
+          <wp:inline distT="0" distB="0" distL="0" distR="0" wp14:anchorId="35E7DEC8" wp14:editId="18DB29AD">
             <wp:extent cx="5972810" cy="3435350"/>
             <wp:effectExtent l="0" t="0" r="8890" b="0"/>
-            <wp:docPr id="10" name="Picture 10" descr="A picture containing bar chart&#10;&#10;Description automatically generated"/>
+            <wp:docPr id="14" name="Picture 14" descr="A picture containing bar chart&#10;&#10;Description automatically generated"/>
             <wp:cNvGraphicFramePr>
               <a:graphicFrameLocks xmlns:a="http://schemas.openxmlformats.org/drawingml/2006/main" noChangeAspect="1"/>
             </wp:cNvGraphicFramePr>
@@ -3067,7 +3397,7 @@
               <a:graphicData uri="http://schemas.openxmlformats.org/drawingml/2006/picture">
                 <pic:pic xmlns:pic="http://schemas.openxmlformats.org/drawingml/2006/picture">
                   <pic:nvPicPr>
-                    <pic:cNvPr id="10" name="Picture 10" descr="A picture containing bar chart&#10;&#10;Description automatically generated"/>
+                    <pic:cNvPr id="14" name="Picture 14" descr="A picture containing bar chart&#10;&#10;Description automatically generated"/>
                     <pic:cNvPicPr>
                       <a:picLocks noChangeAspect="1" noChangeArrowheads="1"/>
                     </pic:cNvPicPr>
@@ -3121,15 +3451,6 @@
           <w:rFonts w:ascii="Arial" w:eastAsia="Times New Roman" w:hAnsi="Arial" w:cs="Arial"/>
           <w:lang w:val="en-GB" w:eastAsia="en-GB"/>
         </w:rPr>
-      </w:pPr>
-    </w:p>
-    <w:p>
-      <w:pPr>
-        <w:spacing w:after="0" w:line="240" w:lineRule="auto"/>
-        <w:rPr>
-          <w:rFonts w:ascii="Arial" w:eastAsia="Times New Roman" w:hAnsi="Arial" w:cs="Arial"/>
-          <w:lang w:val="en-GB" w:eastAsia="en-GB"/>
-        </w:rPr>
         <w:sectPr>
           <w:footerReference w:type="default" r:id="rId20"/>
           <w:pgSz w:w="12240" w:h="15840"/>
@@ -3143,15 +3464,60 @@
           <w:rFonts w:ascii="Arial" w:eastAsia="Times New Roman" w:hAnsi="Arial" w:cs="Arial"/>
           <w:lang w:val="en-GB" w:eastAsia="en-GB"/>
         </w:rPr>
-        <w:t xml:space="preserve">You can see clearly </w:t>
-      </w:r>
-      <w:r>
-        <w:rPr>
-          <w:rFonts w:ascii="Arial" w:eastAsia="Times New Roman" w:hAnsi="Arial" w:cs="Arial"/>
-          <w:lang w:val="en-GB" w:eastAsia="en-GB"/>
-        </w:rPr>
-        <w:t xml:space="preserve">that the segment size should not be chosen to small. This is because with small segment sizes you get a lot of overhead as a result of the large number of CUDA API calls (like </w:t>
-      </w:r>
+        <w:t xml:space="preserve">You can </w:t>
+      </w:r>
+      <w:r>
+        <w:rPr>
+          <w:rFonts w:ascii="Arial" w:eastAsia="Times New Roman" w:hAnsi="Arial" w:cs="Arial"/>
+          <w:lang w:val="en-GB" w:eastAsia="en-GB"/>
+        </w:rPr>
+        <w:t xml:space="preserve">clearly </w:t>
+      </w:r>
+      <w:r>
+        <w:rPr>
+          <w:rFonts w:ascii="Arial" w:eastAsia="Times New Roman" w:hAnsi="Arial" w:cs="Arial"/>
+          <w:lang w:val="en-GB" w:eastAsia="en-GB"/>
+        </w:rPr>
+        <w:t xml:space="preserve">see </w:t>
+      </w:r>
+      <w:r>
+        <w:rPr>
+          <w:rFonts w:ascii="Arial" w:eastAsia="Times New Roman" w:hAnsi="Arial" w:cs="Arial"/>
+          <w:lang w:val="en-GB" w:eastAsia="en-GB"/>
+        </w:rPr>
+        <w:t xml:space="preserve">that the segment size should not be chosen </w:t>
+      </w:r>
+      <w:r>
+        <w:rPr>
+          <w:rFonts w:ascii="Arial" w:eastAsia="Times New Roman" w:hAnsi="Arial" w:cs="Arial"/>
+          <w:lang w:val="en-GB" w:eastAsia="en-GB"/>
+        </w:rPr>
+        <w:t>too</w:t>
+      </w:r>
+      <w:r>
+        <w:rPr>
+          <w:rFonts w:ascii="Arial" w:eastAsia="Times New Roman" w:hAnsi="Arial" w:cs="Arial"/>
+          <w:lang w:val="en-GB" w:eastAsia="en-GB"/>
+        </w:rPr>
+        <w:t xml:space="preserve"> small. This is because with small segment sizes you get a lot of overhead </w:t>
+      </w:r>
+      <w:proofErr w:type="gramStart"/>
+      <w:r>
+        <w:rPr>
+          <w:rFonts w:ascii="Arial" w:eastAsia="Times New Roman" w:hAnsi="Arial" w:cs="Arial"/>
+          <w:lang w:val="en-GB" w:eastAsia="en-GB"/>
+        </w:rPr>
+        <w:t>as a result of</w:t>
+      </w:r>
+      <w:proofErr w:type="gramEnd"/>
+      <w:r>
+        <w:rPr>
+          <w:rFonts w:ascii="Arial" w:eastAsia="Times New Roman" w:hAnsi="Arial" w:cs="Arial"/>
+          <w:lang w:val="en-GB" w:eastAsia="en-GB"/>
+        </w:rPr>
+        <w:t xml:space="preserve"> the large number of CUDA API calls (like </w:t>
+      </w:r>
+      <w:proofErr w:type="spellStart"/>
       <w:r>
         <w:rPr>
           <w:rFonts w:ascii="Courier New" w:eastAsia="Times New Roman" w:hAnsi="Courier New" w:cs="Courier New"/>
@@ -3159,6 +3525,7 @@
         </w:rPr>
         <w:t>cudaMemcpyAsync</w:t>
       </w:r>
+      <w:proofErr w:type="spellEnd"/>
       <w:r>
         <w:rPr>
           <w:rFonts w:ascii="Arial" w:eastAsia="Times New Roman" w:hAnsi="Arial" w:cs="Arial"/>
@@ -3226,7 +3593,27 @@
           <w:bCs/>
           <w:lang w:val="en-GB" w:eastAsia="en-GB"/>
         </w:rPr>
-        <w:t>What are the differences between pageable memory and pinned memory, what are the tradeoffs?</w:t>
+        <w:t xml:space="preserve">What are the differences between pageable memory and pinned memory, what are the </w:t>
+      </w:r>
+      <w:proofErr w:type="spellStart"/>
+      <w:r>
+        <w:rPr>
+          <w:rFonts w:ascii="Arial" w:eastAsia="Times New Roman" w:hAnsi="Arial" w:cs="Arial"/>
+          <w:b/>
+          <w:bCs/>
+          <w:lang w:val="en-GB" w:eastAsia="en-GB"/>
+        </w:rPr>
+        <w:t>tradeoffs</w:t>
+      </w:r>
+      <w:proofErr w:type="spellEnd"/>
+      <w:r>
+        <w:rPr>
+          <w:rFonts w:ascii="Arial" w:eastAsia="Times New Roman" w:hAnsi="Arial" w:cs="Arial"/>
+          <w:b/>
+          <w:bCs/>
+          <w:lang w:val="en-GB" w:eastAsia="en-GB"/>
+        </w:rPr>
+        <w:t>?</w:t>
       </w:r>
     </w:p>
     <w:p>
@@ -3302,6 +3689,8 @@
         </w:rPr>
         <w:t xml:space="preserve"> </w:t>
       </w:r>
+      <w:proofErr w:type="spellStart"/>
+      <w:proofErr w:type="gramStart"/>
       <w:r>
         <w:rPr>
           <w:rFonts w:ascii="Courier New" w:eastAsia="Times New Roman" w:hAnsi="Courier New" w:cs="Courier New"/>
@@ -3309,12 +3698,21 @@
         </w:rPr>
         <w:t>cudaMemcpy</w:t>
       </w:r>
+      <w:proofErr w:type="spellEnd"/>
       <w:r>
         <w:rPr>
           <w:rFonts w:ascii="Courier New" w:eastAsia="Times New Roman" w:hAnsi="Courier New" w:cs="Courier New"/>
           <w:lang w:val="en-GB" w:eastAsia="en-GB"/>
         </w:rPr>
-        <w:t>()</w:t>
+        <w:t>(</w:t>
+      </w:r>
+      <w:proofErr w:type="gramEnd"/>
+      <w:r>
+        <w:rPr>
+          <w:rFonts w:ascii="Courier New" w:eastAsia="Times New Roman" w:hAnsi="Courier New" w:cs="Courier New"/>
+          <w:lang w:val="en-GB" w:eastAsia="en-GB"/>
+        </w:rPr>
+        <w:t>)</w:t>
       </w:r>
       <w:r>
         <w:rPr>
@@ -3681,7 +4079,21 @@
           <w:rFonts w:ascii="Arial" w:eastAsia="Times New Roman" w:hAnsi="Arial" w:cs="Arial"/>
           <w:lang w:val="en-GB" w:eastAsia="en-GB"/>
         </w:rPr>
-        <w:t>The memory copying operations are much fast in the new code using pinned memory (device to host approx. by a factor of 8 and host to device approx. by a factor of 2). I would have expected that memory allocation takes longer using pinned memory, but at least in this example this is not the case. The required times for memory allocation are really similar for the two smaller matrix sizes, and for the larger matrix sizes the memory allocation using pinned memory is even faster by approx. 20%.</w:t>
+        <w:t>The memory copying operations are much fast</w:t>
+      </w:r>
+      <w:r>
+        <w:rPr>
+          <w:rFonts w:ascii="Arial" w:eastAsia="Times New Roman" w:hAnsi="Arial" w:cs="Arial"/>
+          <w:lang w:val="en-GB" w:eastAsia="en-GB"/>
+        </w:rPr>
+        <w:t>er</w:t>
+      </w:r>
+      <w:r>
+        <w:rPr>
+          <w:rFonts w:ascii="Arial" w:eastAsia="Times New Roman" w:hAnsi="Arial" w:cs="Arial"/>
+          <w:lang w:val="en-GB" w:eastAsia="en-GB"/>
+        </w:rPr>
+        <w:t xml:space="preserve"> in the new code using pinned memory (device to host approx. by a factor of 8 and host to device approx. by a factor of 2). I would have expected that memory allocation takes longer using pinned memory, but at least in this example this is not the case. The required times for memory allocation are really similar for the two smaller matrix sizes, and for the larger matrix sizes the memory allocation using pinned memory is even faster by approx. 20%.</w:t>
       </w:r>
     </w:p>
     <w:p>
@@ -4093,7 +4505,21 @@
           <w:rFonts w:ascii="Arial" w:hAnsi="Arial" w:cs="Arial"/>
           <w:lang w:val="en-GB"/>
         </w:rPr>
-        <w:t>”. Hence, the execution time of the kernel is a bit longer than the execution time of the kernel in the original code. However, in total the code using Unified Memory is a little bit faster compared with the original code. Especially, for the largest matrix size the time for memory allocation is lower. In the “</w:t>
+        <w:t xml:space="preserve">”. Hence, the execution time of the kernel </w:t>
+      </w:r>
+      <w:r>
+        <w:rPr>
+          <w:rFonts w:ascii="Arial" w:hAnsi="Arial" w:cs="Arial"/>
+          <w:lang w:val="en-GB"/>
+        </w:rPr>
+        <w:t xml:space="preserve">in the new code </w:t>
+      </w:r>
+      <w:r>
+        <w:rPr>
+          <w:rFonts w:ascii="Arial" w:hAnsi="Arial" w:cs="Arial"/>
+          <w:lang w:val="en-GB"/>
+        </w:rPr>
+        <w:t>is a bit longer than the execution time of the kernel in the original code. However, in total the code using Unified Memory is a little bit faster compared with the original code. Especially, for the largest matrix size the time for memory allocation is lower. In the “</w:t>
       </w:r>
       <w:r>
         <w:rPr>
@@ -4107,21 +4533,74 @@
           <w:rFonts w:ascii="Arial" w:hAnsi="Arial" w:cs="Arial"/>
           <w:lang w:val="en-GB"/>
         </w:rPr>
-        <w:t xml:space="preserve">” you can see that we have quite a lot of </w:t>
-      </w:r>
-      <w:r>
-        <w:rPr>
-          <w:rFonts w:ascii="Arial" w:hAnsi="Arial" w:cs="Arial"/>
-          <w:lang w:val="en-GB"/>
-        </w:rPr>
-        <w:t>Gpu page fault groups</w:t>
-      </w:r>
-      <w:r>
-        <w:rPr>
-          <w:rFonts w:ascii="Arial" w:hAnsi="Arial" w:cs="Arial"/>
-          <w:lang w:val="en-GB"/>
-        </w:rPr>
-        <w:t xml:space="preserve">. Thus, optimization regarding this aspect would be helpful. See the </w:t>
+        <w:t xml:space="preserve">” </w:t>
+      </w:r>
+      <w:r>
+        <w:rPr>
+          <w:rFonts w:ascii="Arial" w:hAnsi="Arial" w:cs="Arial"/>
+          <w:lang w:val="en-GB"/>
+        </w:rPr>
+        <w:t xml:space="preserve">from </w:t>
+      </w:r>
+      <w:proofErr w:type="spellStart"/>
+      <w:r>
+        <w:rPr>
+          <w:rFonts w:ascii="Arial" w:hAnsi="Arial" w:cs="Arial"/>
+          <w:lang w:val="en-GB"/>
+        </w:rPr>
+        <w:t>nvprof</w:t>
+      </w:r>
+      <w:proofErr w:type="spellEnd"/>
+      <w:r>
+        <w:rPr>
+          <w:rFonts w:ascii="Arial" w:hAnsi="Arial" w:cs="Arial"/>
+          <w:lang w:val="en-GB"/>
+        </w:rPr>
+        <w:t xml:space="preserve"> </w:t>
+      </w:r>
+      <w:r>
+        <w:rPr>
+          <w:rFonts w:ascii="Arial" w:hAnsi="Arial" w:cs="Arial"/>
+          <w:lang w:val="en-GB"/>
+        </w:rPr>
+        <w:t xml:space="preserve">you can see that we have quite a lot of </w:t>
+      </w:r>
+      <w:proofErr w:type="spellStart"/>
+      <w:r>
+        <w:rPr>
+          <w:rFonts w:ascii="Arial" w:hAnsi="Arial" w:cs="Arial"/>
+          <w:lang w:val="en-GB"/>
+        </w:rPr>
+        <w:t>Gpu</w:t>
+      </w:r>
+      <w:proofErr w:type="spellEnd"/>
+      <w:r>
+        <w:rPr>
+          <w:rFonts w:ascii="Arial" w:hAnsi="Arial" w:cs="Arial"/>
+          <w:lang w:val="en-GB"/>
+        </w:rPr>
+        <w:t xml:space="preserve"> page fault groups</w:t>
+      </w:r>
+      <w:r>
+        <w:rPr>
+          <w:rFonts w:ascii="Arial" w:hAnsi="Arial" w:cs="Arial"/>
+          <w:lang w:val="en-GB"/>
+        </w:rPr>
+        <w:t>. Thus, optimization regarding this aspect would be helpful. See th</w:t>
+      </w:r>
+      <w:r>
+        <w:rPr>
+          <w:rFonts w:ascii="Arial" w:hAnsi="Arial" w:cs="Arial"/>
+          <w:lang w:val="en-GB"/>
+        </w:rPr>
+        <w:t>is</w:t>
+      </w:r>
+      <w:r>
+        <w:rPr>
+          <w:rFonts w:ascii="Arial" w:hAnsi="Arial" w:cs="Arial"/>
+          <w:lang w:val="en-GB"/>
+        </w:rPr>
+        <w:t xml:space="preserve"> </w:t>
       </w:r>
       <w:hyperlink r:id="rId25" w:history="1">
         <w:r>
@@ -4252,6 +4731,8 @@
         <w:spacing w:after="0" w:line="240" w:lineRule="auto"/>
         <w:rPr>
           <w:rFonts w:ascii="ArialMT" w:hAnsi="ArialMT" w:cs="ArialMT"/>
+          <w:b/>
+          <w:bCs/>
           <w:sz w:val="24"/>
           <w:szCs w:val="24"/>
           <w:lang w:val="en-GB"/>
@@ -4260,11 +4741,37 @@
       <w:r>
         <w:rPr>
           <w:rFonts w:ascii="ArialMT" w:hAnsi="ArialMT" w:cs="ArialMT"/>
+          <w:b/>
+          <w:bCs/>
           <w:sz w:val="24"/>
           <w:szCs w:val="24"/>
           <w:lang w:val="en-GB"/>
         </w:rPr>
-        <w:t>Run the program with different dimX values. For each one, approximate the FLOPS (floating-point operation per second) achieved in computing the SMPV (sparse matrix multiplication). Report FLOPS at different input sizes in a FLOPS. What do you see compared to the peak throughput you report in Lab2?</w:t>
+        <w:t xml:space="preserve">Run the program with different </w:t>
+      </w:r>
+      <w:proofErr w:type="spellStart"/>
+      <w:r>
+        <w:rPr>
+          <w:rFonts w:ascii="ArialMT" w:hAnsi="ArialMT" w:cs="ArialMT"/>
+          <w:b/>
+          <w:bCs/>
+          <w:sz w:val="24"/>
+          <w:szCs w:val="24"/>
+          <w:lang w:val="en-GB"/>
+        </w:rPr>
+        <w:t>dimX</w:t>
+      </w:r>
+      <w:proofErr w:type="spellEnd"/>
+      <w:r>
+        <w:rPr>
+          <w:rFonts w:ascii="ArialMT" w:hAnsi="ArialMT" w:cs="ArialMT"/>
+          <w:b/>
+          <w:bCs/>
+          <w:sz w:val="24"/>
+          <w:szCs w:val="24"/>
+          <w:lang w:val="en-GB"/>
+        </w:rPr>
+        <w:t xml:space="preserve"> values. For each one, approximate the FLOPS (floating-point operation per second) achieved in computing the SMPV (sparse matrix multiplication). Report FLOPS at different input sizes in a FLOPS. What do you see compared to the peak throughput you report in Lab2?</w:t>
       </w:r>
     </w:p>
     <w:p>
@@ -4280,6 +4787,415 @@
           <w:lang w:val="en-GB"/>
         </w:rPr>
       </w:pPr>
+    </w:p>
+    <w:p>
+      <w:pPr>
+        <w:autoSpaceDE w:val="0"/>
+        <w:autoSpaceDN w:val="0"/>
+        <w:adjustRightInd w:val="0"/>
+        <w:spacing w:after="0" w:line="240" w:lineRule="auto"/>
+        <w:rPr>
+          <w:rFonts w:ascii="ArialMT" w:hAnsi="ArialMT" w:cs="ArialMT"/>
+          <w:sz w:val="24"/>
+          <w:szCs w:val="24"/>
+          <w:lang w:val="en-GB"/>
+        </w:rPr>
+      </w:pPr>
+      <w:r>
+        <w:rPr>
+          <w:rFonts w:ascii="ArialMT" w:hAnsi="ArialMT" w:cs="ArialMT"/>
+          <w:sz w:val="24"/>
+          <w:szCs w:val="24"/>
+          <w:lang w:val="en-GB"/>
+        </w:rPr>
+        <w:t xml:space="preserve">To calculate the </w:t>
+      </w:r>
+      <w:proofErr w:type="gramStart"/>
+      <w:r>
+        <w:rPr>
+          <w:rFonts w:ascii="ArialMT" w:hAnsi="ArialMT" w:cs="ArialMT"/>
+          <w:sz w:val="24"/>
+          <w:szCs w:val="24"/>
+          <w:lang w:val="en-GB"/>
+        </w:rPr>
+        <w:t>FLOPS</w:t>
+      </w:r>
+      <w:proofErr w:type="gramEnd"/>
+      <w:r>
+        <w:rPr>
+          <w:rFonts w:ascii="ArialMT" w:hAnsi="ArialMT" w:cs="ArialMT"/>
+          <w:sz w:val="24"/>
+          <w:szCs w:val="24"/>
+          <w:lang w:val="en-GB"/>
+        </w:rPr>
+        <w:t xml:space="preserve"> I first measure the time required to compute the SMPV (sum of all SMPVs over all time steps). Then, the following formula is used to calculate the FLOPS: </w:t>
+      </w:r>
+      <w:proofErr w:type="spellStart"/>
+      <w:r>
+        <w:rPr>
+          <w:rFonts w:ascii="Courier New" w:hAnsi="Courier New" w:cs="Courier New"/>
+          <w:sz w:val="24"/>
+          <w:szCs w:val="24"/>
+          <w:lang w:val="en-GB"/>
+        </w:rPr>
+        <w:t>num_timesteps</w:t>
+      </w:r>
+      <w:proofErr w:type="spellEnd"/>
+      <w:r>
+        <w:rPr>
+          <w:rFonts w:ascii="Courier New" w:hAnsi="Courier New" w:cs="Courier New"/>
+          <w:sz w:val="24"/>
+          <w:szCs w:val="24"/>
+          <w:lang w:val="en-GB"/>
+        </w:rPr>
+        <w:t xml:space="preserve"> * (3 * </w:t>
+      </w:r>
+      <w:proofErr w:type="spellStart"/>
+      <w:r>
+        <w:rPr>
+          <w:rFonts w:ascii="Courier New" w:hAnsi="Courier New" w:cs="Courier New"/>
+          <w:sz w:val="24"/>
+          <w:szCs w:val="24"/>
+          <w:lang w:val="en-GB"/>
+        </w:rPr>
+        <w:t>dimX</w:t>
+      </w:r>
+      <w:proofErr w:type="spellEnd"/>
+      <w:r>
+        <w:rPr>
+          <w:rFonts w:ascii="Courier New" w:hAnsi="Courier New" w:cs="Courier New"/>
+          <w:sz w:val="24"/>
+          <w:szCs w:val="24"/>
+          <w:lang w:val="en-GB"/>
+        </w:rPr>
+        <w:t xml:space="preserve"> - 6) / time</w:t>
+      </w:r>
+    </w:p>
+    <w:p>
+      <w:pPr>
+        <w:autoSpaceDE w:val="0"/>
+        <w:autoSpaceDN w:val="0"/>
+        <w:adjustRightInd w:val="0"/>
+        <w:spacing w:after="0" w:line="240" w:lineRule="auto"/>
+        <w:rPr>
+          <w:rFonts w:ascii="ArialMT" w:hAnsi="ArialMT" w:cs="ArialMT"/>
+          <w:sz w:val="24"/>
+          <w:szCs w:val="24"/>
+          <w:lang w:val="en-GB"/>
+        </w:rPr>
+      </w:pPr>
+      <w:r>
+        <w:rPr>
+          <w:rFonts w:ascii="ArialMT" w:hAnsi="ArialMT" w:cs="ArialMT"/>
+          <w:sz w:val="24"/>
+          <w:szCs w:val="24"/>
+          <w:lang w:val="en-GB"/>
+        </w:rPr>
+        <w:t>This formula can be used because for every nonzero element we have one multiplication</w:t>
+      </w:r>
+      <w:r>
+        <w:rPr>
+          <w:rFonts w:ascii="ArialMT" w:hAnsi="ArialMT" w:cs="ArialMT"/>
+          <w:sz w:val="24"/>
+          <w:szCs w:val="24"/>
+          <w:lang w:val="en-GB"/>
+        </w:rPr>
+        <w:t xml:space="preserve"> and there are </w:t>
+      </w:r>
+      <w:r>
+        <w:rPr>
+          <w:rFonts w:ascii="Courier New" w:hAnsi="Courier New" w:cs="Courier New"/>
+          <w:sz w:val="24"/>
+          <w:szCs w:val="24"/>
+          <w:lang w:val="en-GB"/>
+        </w:rPr>
+        <w:t xml:space="preserve">(3 * </w:t>
+      </w:r>
+      <w:proofErr w:type="spellStart"/>
+      <w:r>
+        <w:rPr>
+          <w:rFonts w:ascii="Courier New" w:hAnsi="Courier New" w:cs="Courier New"/>
+          <w:sz w:val="24"/>
+          <w:szCs w:val="24"/>
+          <w:lang w:val="en-GB"/>
+        </w:rPr>
+        <w:t>dimX</w:t>
+      </w:r>
+      <w:proofErr w:type="spellEnd"/>
+      <w:r>
+        <w:rPr>
+          <w:rFonts w:ascii="Courier New" w:hAnsi="Courier New" w:cs="Courier New"/>
+          <w:sz w:val="24"/>
+          <w:szCs w:val="24"/>
+          <w:lang w:val="en-GB"/>
+        </w:rPr>
+        <w:t xml:space="preserve"> </w:t>
+      </w:r>
+      <w:r>
+        <w:rPr>
+          <w:rFonts w:ascii="Courier New" w:hAnsi="Courier New" w:cs="Courier New"/>
+          <w:sz w:val="24"/>
+          <w:szCs w:val="24"/>
+          <w:lang w:val="en-GB"/>
+        </w:rPr>
+        <w:t>–</w:t>
+      </w:r>
+      <w:r>
+        <w:rPr>
+          <w:rFonts w:ascii="Courier New" w:hAnsi="Courier New" w:cs="Courier New"/>
+          <w:sz w:val="24"/>
+          <w:szCs w:val="24"/>
+          <w:lang w:val="en-GB"/>
+        </w:rPr>
+        <w:t xml:space="preserve"> 6</w:t>
+      </w:r>
+      <w:r>
+        <w:rPr>
+          <w:rFonts w:ascii="Courier New" w:hAnsi="Courier New" w:cs="Courier New"/>
+          <w:sz w:val="24"/>
+          <w:szCs w:val="24"/>
+          <w:lang w:val="en-GB"/>
+        </w:rPr>
+        <w:t>)</w:t>
+      </w:r>
+      <w:r>
+        <w:rPr>
+          <w:rFonts w:ascii="Arial" w:hAnsi="Arial" w:cs="Arial"/>
+          <w:sz w:val="24"/>
+          <w:szCs w:val="24"/>
+          <w:lang w:val="en-GB"/>
+        </w:rPr>
+        <w:t xml:space="preserve"> </w:t>
+      </w:r>
+      <w:r>
+        <w:rPr>
+          <w:rFonts w:ascii="ArialMT" w:hAnsi="ArialMT" w:cs="ArialMT"/>
+          <w:sz w:val="24"/>
+          <w:szCs w:val="24"/>
+          <w:lang w:val="en-GB"/>
+        </w:rPr>
+        <w:t>nonzero elements.</w:t>
+      </w:r>
+    </w:p>
+    <w:p>
+      <w:pPr>
+        <w:autoSpaceDE w:val="0"/>
+        <w:autoSpaceDN w:val="0"/>
+        <w:adjustRightInd w:val="0"/>
+        <w:spacing w:after="0" w:line="240" w:lineRule="auto"/>
+        <w:rPr>
+          <w:rFonts w:ascii="ArialMT" w:hAnsi="ArialMT" w:cs="ArialMT"/>
+          <w:sz w:val="24"/>
+          <w:szCs w:val="24"/>
+          <w:lang w:val="en-GB"/>
+        </w:rPr>
+      </w:pPr>
+    </w:p>
+    <w:p>
+      <w:pPr>
+        <w:autoSpaceDE w:val="0"/>
+        <w:autoSpaceDN w:val="0"/>
+        <w:adjustRightInd w:val="0"/>
+        <w:spacing w:after="0" w:line="240" w:lineRule="auto"/>
+        <w:rPr>
+          <w:rFonts w:ascii="ArialMT" w:hAnsi="ArialMT" w:cs="ArialMT"/>
+          <w:sz w:val="24"/>
+          <w:szCs w:val="24"/>
+          <w:lang w:val="en-GB"/>
+        </w:rPr>
+      </w:pPr>
+      <w:r>
+        <w:rPr>
+          <w:noProof/>
+        </w:rPr>
+        <w:drawing>
+          <wp:inline distT="0" distB="0" distL="0" distR="0" wp14:anchorId="1D98C97B" wp14:editId="2B3E2F95">
+            <wp:extent cx="3191702" cy="2160000"/>
+            <wp:effectExtent l="0" t="0" r="8890" b="0"/>
+            <wp:docPr id="15" name="Picture 15" descr="Chart, scatter chart&#10;&#10;Description automatically generated"/>
+            <wp:cNvGraphicFramePr>
+              <a:graphicFrameLocks xmlns:a="http://schemas.openxmlformats.org/drawingml/2006/main" noChangeAspect="1"/>
+            </wp:cNvGraphicFramePr>
+            <a:graphic xmlns:a="http://schemas.openxmlformats.org/drawingml/2006/main">
+              <a:graphicData uri="http://schemas.openxmlformats.org/drawingml/2006/picture">
+                <pic:pic xmlns:pic="http://schemas.openxmlformats.org/drawingml/2006/picture">
+                  <pic:nvPicPr>
+                    <pic:cNvPr id="15" name="Picture 15" descr="Chart, scatter chart&#10;&#10;Description automatically generated"/>
+                    <pic:cNvPicPr>
+                      <a:picLocks noChangeAspect="1" noChangeArrowheads="1"/>
+                    </pic:cNvPicPr>
+                  </pic:nvPicPr>
+                  <pic:blipFill>
+                    <a:blip r:embed="rId26">
+                      <a:extLst>
+                        <a:ext uri="{28A0092B-C50C-407E-A947-70E740481C1C}">
+                          <a14:useLocalDpi xmlns:a14="http://schemas.microsoft.com/office/drawing/2010/main" val="0"/>
+                        </a:ext>
+                      </a:extLst>
+                    </a:blip>
+                    <a:srcRect/>
+                    <a:stretch>
+                      <a:fillRect/>
+                    </a:stretch>
+                  </pic:blipFill>
+                  <pic:spPr bwMode="auto">
+                    <a:xfrm>
+                      <a:off x="0" y="0"/>
+                      <a:ext cx="3191702" cy="2160000"/>
+                    </a:xfrm>
+                    <a:prstGeom prst="rect">
+                      <a:avLst/>
+                    </a:prstGeom>
+                    <a:noFill/>
+                    <a:ln>
+                      <a:noFill/>
+                    </a:ln>
+                  </pic:spPr>
+                </pic:pic>
+              </a:graphicData>
+            </a:graphic>
+          </wp:inline>
+        </w:drawing>
+      </w:r>
+    </w:p>
+    <w:p>
+      <w:pPr>
+        <w:autoSpaceDE w:val="0"/>
+        <w:autoSpaceDN w:val="0"/>
+        <w:adjustRightInd w:val="0"/>
+        <w:spacing w:after="0" w:line="240" w:lineRule="auto"/>
+        <w:rPr>
+          <w:rFonts w:ascii="ArialMT" w:hAnsi="ArialMT" w:cs="ArialMT"/>
+          <w:sz w:val="24"/>
+          <w:szCs w:val="24"/>
+          <w:lang w:val="en-GB"/>
+        </w:rPr>
+      </w:pPr>
+    </w:p>
+    <w:p>
+      <w:pPr>
+        <w:autoSpaceDE w:val="0"/>
+        <w:autoSpaceDN w:val="0"/>
+        <w:adjustRightInd w:val="0"/>
+        <w:spacing w:after="0" w:line="240" w:lineRule="auto"/>
+        <w:rPr>
+          <w:rFonts w:ascii="ArialMT" w:hAnsi="ArialMT" w:cs="ArialMT"/>
+          <w:sz w:val="24"/>
+          <w:szCs w:val="24"/>
+          <w:lang w:val="en-GB"/>
+        </w:rPr>
+      </w:pPr>
+      <w:r>
+        <w:rPr>
+          <w:rFonts w:ascii="ArialMT" w:hAnsi="ArialMT" w:cs="ArialMT"/>
+          <w:sz w:val="24"/>
+          <w:szCs w:val="24"/>
+          <w:lang w:val="en-GB"/>
+        </w:rPr>
+        <w:t xml:space="preserve">For larger values of </w:t>
+      </w:r>
+      <w:proofErr w:type="spellStart"/>
+      <w:r>
+        <w:rPr>
+          <w:rFonts w:ascii="ArialMT" w:hAnsi="ArialMT" w:cs="ArialMT"/>
+          <w:sz w:val="24"/>
+          <w:szCs w:val="24"/>
+          <w:lang w:val="en-GB"/>
+        </w:rPr>
+        <w:t>dimX</w:t>
+      </w:r>
+      <w:proofErr w:type="spellEnd"/>
+      <w:r>
+        <w:rPr>
+          <w:rFonts w:ascii="ArialMT" w:hAnsi="ArialMT" w:cs="ArialMT"/>
+          <w:sz w:val="24"/>
+          <w:szCs w:val="24"/>
+          <w:lang w:val="en-GB"/>
+        </w:rPr>
+        <w:t xml:space="preserve">, we get </w:t>
+      </w:r>
+      <w:r>
+        <w:rPr>
+          <w:rFonts w:ascii="ArialMT" w:hAnsi="ArialMT" w:cs="ArialMT"/>
+          <w:sz w:val="24"/>
+          <w:szCs w:val="24"/>
+          <w:lang w:val="en-GB"/>
+        </w:rPr>
+        <w:t xml:space="preserve">a </w:t>
+      </w:r>
+      <w:r>
+        <w:rPr>
+          <w:rFonts w:ascii="ArialMT" w:hAnsi="ArialMT" w:cs="ArialMT"/>
+          <w:sz w:val="24"/>
+          <w:szCs w:val="24"/>
+          <w:lang w:val="en-GB"/>
+        </w:rPr>
+        <w:t xml:space="preserve">higher </w:t>
+      </w:r>
+      <w:r>
+        <w:rPr>
+          <w:rFonts w:ascii="ArialMT" w:hAnsi="ArialMT" w:cs="ArialMT"/>
+          <w:sz w:val="24"/>
+          <w:szCs w:val="24"/>
+          <w:lang w:val="en-GB"/>
+        </w:rPr>
+        <w:t xml:space="preserve">number of </w:t>
+      </w:r>
+      <w:r>
+        <w:rPr>
+          <w:rFonts w:ascii="ArialMT" w:hAnsi="ArialMT" w:cs="ArialMT"/>
+          <w:sz w:val="24"/>
+          <w:szCs w:val="24"/>
+          <w:lang w:val="en-GB"/>
+        </w:rPr>
+        <w:t>FLOPS. We don’t reach the peak throughput of 4.07 * 10</w:t>
+      </w:r>
+      <w:r>
+        <w:rPr>
+          <w:rFonts w:ascii="ArialMT" w:hAnsi="ArialMT" w:cs="ArialMT"/>
+          <w:sz w:val="24"/>
+          <w:szCs w:val="24"/>
+          <w:vertAlign w:val="superscript"/>
+          <w:lang w:val="en-GB"/>
+        </w:rPr>
+        <w:t>12</w:t>
+      </w:r>
+      <w:r>
+        <w:rPr>
+          <w:rFonts w:ascii="ArialMT" w:hAnsi="ArialMT" w:cs="ArialMT"/>
+          <w:sz w:val="24"/>
+          <w:szCs w:val="24"/>
+          <w:lang w:val="en-GB"/>
+        </w:rPr>
+        <w:t xml:space="preserve"> FLOPS</w:t>
+      </w:r>
+      <w:r>
+        <w:rPr>
+          <w:rFonts w:ascii="ArialMT" w:hAnsi="ArialMT" w:cs="ArialMT"/>
+          <w:sz w:val="24"/>
+          <w:szCs w:val="24"/>
+          <w:lang w:val="en-GB"/>
+        </w:rPr>
+        <w:t xml:space="preserve"> of the </w:t>
+      </w:r>
+      <w:r>
+        <w:rPr>
+          <w:rFonts w:ascii="ArialMT" w:hAnsi="ArialMT" w:cs="ArialMT"/>
+          <w:sz w:val="24"/>
+          <w:szCs w:val="24"/>
+          <w:lang w:val="en-GB"/>
+        </w:rPr>
+        <w:t>Nvidia Tesla T4</w:t>
+      </w:r>
+      <w:r>
+        <w:rPr>
+          <w:rFonts w:ascii="ArialMT" w:hAnsi="ArialMT" w:cs="ArialMT"/>
+          <w:sz w:val="24"/>
+          <w:szCs w:val="24"/>
+          <w:lang w:val="en-GB"/>
+        </w:rPr>
+        <w:t>.</w:t>
+      </w:r>
     </w:p>
     <w:p>
       <w:pPr>
@@ -4307,6 +5223,8 @@
         <w:spacing w:after="0" w:line="240" w:lineRule="auto"/>
         <w:rPr>
           <w:rFonts w:ascii="ArialMT" w:hAnsi="ArialMT" w:cs="ArialMT"/>
+          <w:b/>
+          <w:bCs/>
           <w:sz w:val="24"/>
           <w:szCs w:val="24"/>
           <w:lang w:val="en-GB"/>
@@ -4315,11 +5233,85 @@
       <w:r>
         <w:rPr>
           <w:rFonts w:ascii="ArialMT" w:hAnsi="ArialMT" w:cs="ArialMT"/>
+          <w:b/>
+          <w:bCs/>
           <w:sz w:val="24"/>
           <w:szCs w:val="24"/>
           <w:lang w:val="en-GB"/>
         </w:rPr>
-        <w:t>Run the program with dimX=128 and vary nsteps from 100 to 10000. Plot the relative error of the approximation at different nstep. What do you observe?</w:t>
+        <w:t xml:space="preserve">Run the program with </w:t>
+      </w:r>
+      <w:proofErr w:type="spellStart"/>
+      <w:r>
+        <w:rPr>
+          <w:rFonts w:ascii="ArialMT" w:hAnsi="ArialMT" w:cs="ArialMT"/>
+          <w:b/>
+          <w:bCs/>
+          <w:sz w:val="24"/>
+          <w:szCs w:val="24"/>
+          <w:lang w:val="en-GB"/>
+        </w:rPr>
+        <w:t>dimX</w:t>
+      </w:r>
+      <w:proofErr w:type="spellEnd"/>
+      <w:r>
+        <w:rPr>
+          <w:rFonts w:ascii="ArialMT" w:hAnsi="ArialMT" w:cs="ArialMT"/>
+          <w:b/>
+          <w:bCs/>
+          <w:sz w:val="24"/>
+          <w:szCs w:val="24"/>
+          <w:lang w:val="en-GB"/>
+        </w:rPr>
+        <w:t xml:space="preserve">=128 and vary </w:t>
+      </w:r>
+      <w:proofErr w:type="spellStart"/>
+      <w:r>
+        <w:rPr>
+          <w:rFonts w:ascii="ArialMT" w:hAnsi="ArialMT" w:cs="ArialMT"/>
+          <w:b/>
+          <w:bCs/>
+          <w:sz w:val="24"/>
+          <w:szCs w:val="24"/>
+          <w:lang w:val="en-GB"/>
+        </w:rPr>
+        <w:t>nsteps</w:t>
+      </w:r>
+      <w:proofErr w:type="spellEnd"/>
+      <w:r>
+        <w:rPr>
+          <w:rFonts w:ascii="ArialMT" w:hAnsi="ArialMT" w:cs="ArialMT"/>
+          <w:b/>
+          <w:bCs/>
+          <w:sz w:val="24"/>
+          <w:szCs w:val="24"/>
+          <w:lang w:val="en-GB"/>
+        </w:rPr>
+        <w:t xml:space="preserve"> from 100 to 10000. Plot the relative error of the approximation at different </w:t>
+      </w:r>
+      <w:proofErr w:type="spellStart"/>
+      <w:r>
+        <w:rPr>
+          <w:rFonts w:ascii="ArialMT" w:hAnsi="ArialMT" w:cs="ArialMT"/>
+          <w:b/>
+          <w:bCs/>
+          <w:sz w:val="24"/>
+          <w:szCs w:val="24"/>
+          <w:lang w:val="en-GB"/>
+        </w:rPr>
+        <w:t>nstep</w:t>
+      </w:r>
+      <w:proofErr w:type="spellEnd"/>
+      <w:r>
+        <w:rPr>
+          <w:rFonts w:ascii="ArialMT" w:hAnsi="ArialMT" w:cs="ArialMT"/>
+          <w:b/>
+          <w:bCs/>
+          <w:sz w:val="24"/>
+          <w:szCs w:val="24"/>
+          <w:lang w:val="en-GB"/>
+        </w:rPr>
+        <w:t>. What do you observe?</w:t>
       </w:r>
     </w:p>
     <w:p>
@@ -4333,6 +5325,116 @@
           <w:lang w:val="en-GB" w:eastAsia="en-GB"/>
         </w:rPr>
       </w:pPr>
+    </w:p>
+    <w:p>
+      <w:pPr>
+        <w:autoSpaceDE w:val="0"/>
+        <w:autoSpaceDN w:val="0"/>
+        <w:adjustRightInd w:val="0"/>
+        <w:spacing w:after="0" w:line="240" w:lineRule="auto"/>
+        <w:rPr>
+          <w:rFonts w:ascii="Arial" w:eastAsia="Times New Roman" w:hAnsi="Arial" w:cs="Arial"/>
+          <w:lang w:val="en-GB" w:eastAsia="en-GB"/>
+        </w:rPr>
+      </w:pPr>
+      <w:r>
+        <w:rPr>
+          <w:noProof/>
+        </w:rPr>
+        <w:drawing>
+          <wp:inline distT="0" distB="0" distL="0" distR="0" wp14:anchorId="1890216C" wp14:editId="38D86951">
+            <wp:extent cx="3180516" cy="2160000"/>
+            <wp:effectExtent l="0" t="0" r="1270" b="0"/>
+            <wp:docPr id="13" name="Picture 13" descr="Shape&#10;&#10;Description automatically generated"/>
+            <wp:cNvGraphicFramePr>
+              <a:graphicFrameLocks xmlns:a="http://schemas.openxmlformats.org/drawingml/2006/main" noChangeAspect="1"/>
+            </wp:cNvGraphicFramePr>
+            <a:graphic xmlns:a="http://schemas.openxmlformats.org/drawingml/2006/main">
+              <a:graphicData uri="http://schemas.openxmlformats.org/drawingml/2006/picture">
+                <pic:pic xmlns:pic="http://schemas.openxmlformats.org/drawingml/2006/picture">
+                  <pic:nvPicPr>
+                    <pic:cNvPr id="13" name="Picture 13" descr="Shape&#10;&#10;Description automatically generated"/>
+                    <pic:cNvPicPr>
+                      <a:picLocks noChangeAspect="1" noChangeArrowheads="1"/>
+                    </pic:cNvPicPr>
+                  </pic:nvPicPr>
+                  <pic:blipFill>
+                    <a:blip r:embed="rId27">
+                      <a:extLst>
+                        <a:ext uri="{28A0092B-C50C-407E-A947-70E740481C1C}">
+                          <a14:useLocalDpi xmlns:a14="http://schemas.microsoft.com/office/drawing/2010/main" val="0"/>
+                        </a:ext>
+                      </a:extLst>
+                    </a:blip>
+                    <a:srcRect/>
+                    <a:stretch>
+                      <a:fillRect/>
+                    </a:stretch>
+                  </pic:blipFill>
+                  <pic:spPr bwMode="auto">
+                    <a:xfrm>
+                      <a:off x="0" y="0"/>
+                      <a:ext cx="3180516" cy="2160000"/>
+                    </a:xfrm>
+                    <a:prstGeom prst="rect">
+                      <a:avLst/>
+                    </a:prstGeom>
+                    <a:noFill/>
+                    <a:ln>
+                      <a:noFill/>
+                    </a:ln>
+                  </pic:spPr>
+                </pic:pic>
+              </a:graphicData>
+            </a:graphic>
+          </wp:inline>
+        </w:drawing>
+      </w:r>
+    </w:p>
+    <w:p>
+      <w:pPr>
+        <w:autoSpaceDE w:val="0"/>
+        <w:autoSpaceDN w:val="0"/>
+        <w:adjustRightInd w:val="0"/>
+        <w:spacing w:after="0" w:line="240" w:lineRule="auto"/>
+        <w:rPr>
+          <w:rFonts w:ascii="Arial" w:eastAsia="Times New Roman" w:hAnsi="Arial" w:cs="Arial"/>
+          <w:lang w:val="en-GB" w:eastAsia="en-GB"/>
+        </w:rPr>
+      </w:pPr>
+    </w:p>
+    <w:p>
+      <w:pPr>
+        <w:autoSpaceDE w:val="0"/>
+        <w:autoSpaceDN w:val="0"/>
+        <w:adjustRightInd w:val="0"/>
+        <w:spacing w:after="0" w:line="240" w:lineRule="auto"/>
+        <w:rPr>
+          <w:rFonts w:ascii="Arial" w:eastAsia="Times New Roman" w:hAnsi="Arial" w:cs="Arial"/>
+          <w:lang w:val="en-GB" w:eastAsia="en-GB"/>
+        </w:rPr>
+      </w:pPr>
+      <w:r>
+        <w:rPr>
+          <w:rFonts w:ascii="Arial" w:eastAsia="Times New Roman" w:hAnsi="Arial" w:cs="Arial"/>
+          <w:lang w:val="en-GB" w:eastAsia="en-GB"/>
+        </w:rPr>
+        <w:t xml:space="preserve">The relative error gets smaller with </w:t>
+      </w:r>
+      <w:r>
+        <w:rPr>
+          <w:rFonts w:ascii="Arial" w:eastAsia="Times New Roman" w:hAnsi="Arial" w:cs="Arial"/>
+          <w:lang w:val="en-GB" w:eastAsia="en-GB"/>
+        </w:rPr>
+        <w:t>a higher</w:t>
+      </w:r>
+      <w:r>
+        <w:rPr>
+          <w:rFonts w:ascii="Arial" w:eastAsia="Times New Roman" w:hAnsi="Arial" w:cs="Arial"/>
+          <w:lang w:val="en-GB" w:eastAsia="en-GB"/>
+        </w:rPr>
+        <w:t xml:space="preserve"> number of timesteps.</w:t>
+      </w:r>
     </w:p>
     <w:p>
       <w:pPr>
@@ -4358,17 +5460,46 @@
         <w:spacing w:after="0" w:line="240" w:lineRule="auto"/>
         <w:rPr>
           <w:rFonts w:ascii="Arial" w:eastAsia="Times New Roman" w:hAnsi="Arial" w:cs="Arial"/>
+          <w:b/>
+          <w:bCs/>
           <w:lang w:val="en-GB" w:eastAsia="en-GB"/>
         </w:rPr>
       </w:pPr>
       <w:r>
         <w:rPr>
           <w:rFonts w:ascii="ArialMT" w:hAnsi="ArialMT" w:cs="ArialMT"/>
+          <w:b/>
+          <w:bCs/>
           <w:sz w:val="24"/>
           <w:szCs w:val="24"/>
           <w:lang w:val="en-GB"/>
         </w:rPr>
-        <w:t>Compare the performance with and without the prefetching in Unified Memory. How is the performance impact? [Optional: using nvprof to get metrics on UM]</w:t>
+        <w:lastRenderedPageBreak/>
+        <w:t xml:space="preserve">Compare the performance with and without the prefetching in Unified Memory. How is the performance impact? [Optional: using </w:t>
+      </w:r>
+      <w:proofErr w:type="spellStart"/>
+      <w:r>
+        <w:rPr>
+          <w:rFonts w:ascii="ArialMT" w:hAnsi="ArialMT" w:cs="ArialMT"/>
+          <w:b/>
+          <w:bCs/>
+          <w:sz w:val="24"/>
+          <w:szCs w:val="24"/>
+          <w:lang w:val="en-GB"/>
+        </w:rPr>
+        <w:t>nvprof</w:t>
+      </w:r>
+      <w:proofErr w:type="spellEnd"/>
+      <w:r>
+        <w:rPr>
+          <w:rFonts w:ascii="ArialMT" w:hAnsi="ArialMT" w:cs="ArialMT"/>
+          <w:b/>
+          <w:bCs/>
+          <w:sz w:val="24"/>
+          <w:szCs w:val="24"/>
+          <w:lang w:val="en-GB"/>
+        </w:rPr>
+        <w:t xml:space="preserve"> to get metrics on UM]</w:t>
       </w:r>
     </w:p>
     <w:p>
@@ -4389,6 +5520,121 @@
           <w:lang w:val="en-GB"/>
         </w:rPr>
       </w:pPr>
+      <w:r>
+        <w:rPr>
+          <w:rFonts w:ascii="Arial" w:hAnsi="Arial" w:cs="Arial"/>
+          <w:lang w:val="en-GB"/>
+        </w:rPr>
+        <w:t>Command</w:t>
+      </w:r>
+      <w:proofErr w:type="gramStart"/>
+      <w:r>
+        <w:rPr>
+          <w:rFonts w:ascii="Arial" w:hAnsi="Arial" w:cs="Arial"/>
+          <w:lang w:val="en-GB"/>
+        </w:rPr>
+        <w:t xml:space="preserve">: </w:t>
+      </w:r>
+      <w:r>
+        <w:rPr>
+          <w:rFonts w:ascii="Courier New" w:hAnsi="Courier New" w:cs="Courier New"/>
+          <w:lang w:val="en-GB"/>
+        </w:rPr>
+        <w:t>!</w:t>
+      </w:r>
+      <w:proofErr w:type="spellStart"/>
+      <w:r>
+        <w:rPr>
+          <w:rFonts w:ascii="Courier New" w:hAnsi="Courier New" w:cs="Courier New"/>
+          <w:lang w:val="en-GB"/>
+        </w:rPr>
+        <w:t>nvprof</w:t>
+      </w:r>
+      <w:proofErr w:type="spellEnd"/>
+      <w:proofErr w:type="gramEnd"/>
+      <w:r>
+        <w:rPr>
+          <w:rFonts w:ascii="Courier New" w:hAnsi="Courier New" w:cs="Courier New"/>
+          <w:lang w:val="en-GB"/>
+        </w:rPr>
+        <w:t xml:space="preserve"> ./lab4-ex4 128 1000</w:t>
+      </w:r>
+    </w:p>
+    <w:p>
+      <w:pPr>
+        <w:spacing w:after="0"/>
+        <w:jc w:val="both"/>
+        <w:rPr>
+          <w:rFonts w:ascii="Arial" w:hAnsi="Arial" w:cs="Arial"/>
+          <w:lang w:val="en-GB"/>
+        </w:rPr>
+      </w:pPr>
+    </w:p>
+    <w:p>
+      <w:pPr>
+        <w:spacing w:after="0"/>
+        <w:jc w:val="both"/>
+        <w:rPr>
+          <w:rFonts w:ascii="Arial" w:hAnsi="Arial" w:cs="Arial"/>
+          <w:lang w:val="en-GB"/>
+        </w:rPr>
+      </w:pPr>
+      <w:r>
+        <w:rPr>
+          <w:rFonts w:ascii="Arial" w:hAnsi="Arial" w:cs="Arial"/>
+          <w:lang w:val="en-GB"/>
+        </w:rPr>
+        <w:t>With prefetching the time for “</w:t>
+      </w:r>
+      <w:r>
+        <w:rPr>
+          <w:rFonts w:ascii="Arial" w:hAnsi="Arial" w:cs="Arial"/>
+          <w:lang w:val="en-GB"/>
+        </w:rPr>
+        <w:t>Initializing the sparse matrix on the host.</w:t>
+      </w:r>
+      <w:r>
+        <w:rPr>
+          <w:rFonts w:ascii="Arial" w:hAnsi="Arial" w:cs="Arial"/>
+          <w:lang w:val="en-GB"/>
+        </w:rPr>
+        <w:t xml:space="preserve">” is only 2µs. Without prefetching it is 85µs. However, the time for prefetching is 64µs. Hence, we only have a small speedup. A reason for the speedup is that we don’t have any </w:t>
+      </w:r>
+      <w:r>
+        <w:rPr>
+          <w:rFonts w:ascii="Arial" w:hAnsi="Arial" w:cs="Arial"/>
+          <w:lang w:val="en-GB"/>
+        </w:rPr>
+        <w:t>CPU Page fault</w:t>
+      </w:r>
+      <w:r>
+        <w:rPr>
+          <w:rFonts w:ascii="Arial" w:hAnsi="Arial" w:cs="Arial"/>
+          <w:lang w:val="en-GB"/>
+        </w:rPr>
+        <w:t>s</w:t>
+      </w:r>
+      <w:r>
+        <w:rPr>
+          <w:rFonts w:ascii="Arial" w:hAnsi="Arial" w:cs="Arial"/>
+          <w:lang w:val="en-GB"/>
+        </w:rPr>
+        <w:t xml:space="preserve"> </w:t>
+      </w:r>
+      <w:r>
+        <w:rPr>
+          <w:rFonts w:ascii="Arial" w:hAnsi="Arial" w:cs="Arial"/>
+          <w:lang w:val="en-GB"/>
+        </w:rPr>
+        <w:t>when we use</w:t>
+      </w:r>
+      <w:r>
+        <w:rPr>
+          <w:rFonts w:ascii="Arial" w:hAnsi="Arial" w:cs="Arial"/>
+          <w:lang w:val="en-GB"/>
+        </w:rPr>
+        <w:t xml:space="preserve"> prefetching.</w:t>
+      </w:r>
     </w:p>
     <w:sectPr>
       <w:pgSz w:w="12240" w:h="15840"/>

</xml_diff>